<commit_message>
Especificação do Caso de Uso UC01
Especificação do Caso de Uso UC01 incluindo descrição de interfaces de
usuário.
</commit_message>
<xml_diff>
--- a/Requisitos/UC01 - Registrar Usuário.docx
+++ b/Requisitos/UC01 - Registrar Usuário.docx
@@ -72,8 +72,6 @@
         </w:rPr>
         <w:t>Visão Geral e Objetivos</w:t>
       </w:r>
-      <w:bookmarkStart w:id="0" w:name="_GoBack"/>
-      <w:bookmarkEnd w:id="0"/>
       <w:proofErr w:type="gramEnd"/>
     </w:p>
     <w:p>
@@ -414,7 +412,21 @@
           <w:color w:val="000000"/>
           <w:szCs w:val="24"/>
         </w:rPr>
-        <w:t>Usuário aciona o caso de uso Ativar usuário.</w:t>
+        <w:t>Usuário aciona o caso de uso Ativar usuário</w:t>
+      </w:r>
+      <w:r>
+        <w:rPr>
+          <w:color w:val="000000"/>
+          <w:szCs w:val="24"/>
+        </w:rPr>
+        <w:t>, conforme interface I03</w:t>
+      </w:r>
+      <w:r>
+        <w:rPr>
+          <w:color w:val="000000"/>
+          <w:szCs w:val="24"/>
+        </w:rPr>
+        <w:t>.</w:t>
       </w:r>
     </w:p>
     <w:p>
@@ -435,7 +447,21 @@
           <w:color w:val="000000"/>
           <w:szCs w:val="24"/>
         </w:rPr>
-        <w:t>Sistema exibe a interface I03.</w:t>
+        <w:t>Sistema exibe a interface I0</w:t>
+      </w:r>
+      <w:r>
+        <w:rPr>
+          <w:color w:val="000000"/>
+          <w:szCs w:val="24"/>
+        </w:rPr>
+        <w:t>4</w:t>
+      </w:r>
+      <w:r>
+        <w:rPr>
+          <w:color w:val="000000"/>
+          <w:szCs w:val="24"/>
+        </w:rPr>
+        <w:t>.</w:t>
       </w:r>
     </w:p>
     <w:p>
@@ -512,6 +538,60 @@
     </w:p>
     <w:p>
       <w:pPr>
+        <w:spacing w:after="0" w:line="360" w:lineRule="auto"/>
+        <w:jc w:val="both"/>
+        <w:rPr>
+          <w:szCs w:val="24"/>
+        </w:rPr>
+      </w:pPr>
+    </w:p>
+    <w:p>
+      <w:pPr>
+        <w:spacing w:after="0" w:line="360" w:lineRule="auto"/>
+        <w:jc w:val="both"/>
+        <w:rPr>
+          <w:szCs w:val="24"/>
+        </w:rPr>
+      </w:pPr>
+    </w:p>
+    <w:p>
+      <w:pPr>
+        <w:spacing w:after="0" w:line="360" w:lineRule="auto"/>
+        <w:jc w:val="both"/>
+        <w:rPr>
+          <w:szCs w:val="24"/>
+        </w:rPr>
+      </w:pPr>
+    </w:p>
+    <w:p>
+      <w:pPr>
+        <w:spacing w:after="0" w:line="360" w:lineRule="auto"/>
+        <w:jc w:val="both"/>
+        <w:rPr>
+          <w:szCs w:val="24"/>
+        </w:rPr>
+      </w:pPr>
+    </w:p>
+    <w:p>
+      <w:pPr>
+        <w:spacing w:after="0" w:line="360" w:lineRule="auto"/>
+        <w:jc w:val="both"/>
+        <w:rPr>
+          <w:szCs w:val="24"/>
+        </w:rPr>
+      </w:pPr>
+    </w:p>
+    <w:p>
+      <w:pPr>
+        <w:spacing w:after="0" w:line="360" w:lineRule="auto"/>
+        <w:jc w:val="both"/>
+        <w:rPr>
+          <w:szCs w:val="24"/>
+        </w:rPr>
+      </w:pPr>
+    </w:p>
+    <w:p>
+      <w:pPr>
         <w:pStyle w:val="PargrafodaLista"/>
         <w:numPr>
           <w:ilvl w:val="0"/>
@@ -529,6 +609,7 @@
           <w:b/>
           <w:szCs w:val="24"/>
         </w:rPr>
+        <w:lastRenderedPageBreak/>
         <w:t>Detalhamento das Interfaces com o Usuário</w:t>
       </w:r>
     </w:p>
@@ -536,18 +617,2736 @@
       <w:pPr>
         <w:pStyle w:val="PargrafodaLista"/>
         <w:numPr>
-          <w:ilvl w:val="0"/>
+          <w:ilvl w:val="1"/>
           <w:numId w:val="1"/>
         </w:numPr>
         <w:spacing w:after="0" w:line="360" w:lineRule="auto"/>
         <w:jc w:val="both"/>
         <w:rPr>
+          <w:b/>
+          <w:szCs w:val="24"/>
+        </w:rPr>
+      </w:pPr>
+      <w:r>
+        <w:rPr>
+          <w:b/>
+          <w:szCs w:val="24"/>
+        </w:rPr>
+        <w:t>Interface I01 – Tela Inicial do Sistema</w:t>
+      </w:r>
+    </w:p>
+    <w:p>
+      <w:pPr>
+        <w:pStyle w:val="PargrafodaLista"/>
+        <w:numPr>
+          <w:ilvl w:val="2"/>
+          <w:numId w:val="1"/>
+        </w:numPr>
+        <w:spacing w:after="0" w:line="360" w:lineRule="auto"/>
+        <w:jc w:val="both"/>
+        <w:rPr>
+          <w:szCs w:val="24"/>
+        </w:rPr>
+      </w:pPr>
+      <w:r>
+        <w:rPr>
+          <w:szCs w:val="24"/>
+        </w:rPr>
+        <w:t>Interface</w:t>
+      </w:r>
+    </w:p>
+    <w:p>
+      <w:pPr>
+        <w:pStyle w:val="PargrafodaLista"/>
+        <w:spacing w:after="0" w:line="360" w:lineRule="auto"/>
+        <w:ind w:left="1224"/>
+        <w:jc w:val="both"/>
+        <w:rPr>
+          <w:szCs w:val="24"/>
+        </w:rPr>
+      </w:pPr>
+    </w:p>
+    <w:p>
+      <w:pPr>
+        <w:spacing w:after="0" w:line="360" w:lineRule="auto"/>
+        <w:jc w:val="center"/>
+        <w:rPr>
+          <w:szCs w:val="24"/>
+        </w:rPr>
+      </w:pPr>
+      <w:r>
+        <w:rPr>
+          <w:noProof/>
+          <w:szCs w:val="24"/>
+          <w:lang w:eastAsia="pt-BR"/>
+        </w:rPr>
+        <w:drawing>
+          <wp:inline distT="0" distB="0" distL="0" distR="0">
+            <wp:extent cx="4048125" cy="2971205"/>
+            <wp:effectExtent l="19050" t="19050" r="9525" b="19685"/>
+            <wp:docPr id="1" name="Imagem 1"/>
+            <wp:cNvGraphicFramePr>
+              <a:graphicFrameLocks xmlns:a="http://schemas.openxmlformats.org/drawingml/2006/main" noChangeAspect="1"/>
+            </wp:cNvGraphicFramePr>
+            <a:graphic xmlns:a="http://schemas.openxmlformats.org/drawingml/2006/main">
+              <a:graphicData uri="http://schemas.openxmlformats.org/drawingml/2006/picture">
+                <pic:pic xmlns:pic="http://schemas.openxmlformats.org/drawingml/2006/picture">
+                  <pic:nvPicPr>
+                    <pic:cNvPr id="0" name="I01.png"/>
+                    <pic:cNvPicPr/>
+                  </pic:nvPicPr>
+                  <pic:blipFill rotWithShape="1">
+                    <a:blip r:embed="rId9">
+                      <a:extLst>
+                        <a:ext uri="{28A0092B-C50C-407E-A947-70E740481C1C}">
+                          <a14:useLocalDpi xmlns:a14="http://schemas.microsoft.com/office/drawing/2010/main" val="0"/>
+                        </a:ext>
+                      </a:extLst>
+                    </a:blip>
+                    <a:srcRect l="14215" r="15538"/>
+                    <a:stretch/>
+                  </pic:blipFill>
+                  <pic:spPr bwMode="auto">
+                    <a:xfrm>
+                      <a:off x="0" y="0"/>
+                      <a:ext cx="4046341" cy="2969895"/>
+                    </a:xfrm>
+                    <a:prstGeom prst="rect">
+                      <a:avLst/>
+                    </a:prstGeom>
+                    <a:ln>
+                      <a:solidFill>
+                        <a:schemeClr val="tx1"/>
+                      </a:solidFill>
+                    </a:ln>
+                    <a:extLst>
+                      <a:ext uri="{53640926-AAD7-44D8-BBD7-CCE9431645EC}">
+                        <a14:shadowObscured xmlns:a14="http://schemas.microsoft.com/office/drawing/2010/main"/>
+                      </a:ext>
+                    </a:extLst>
+                  </pic:spPr>
+                </pic:pic>
+              </a:graphicData>
+            </a:graphic>
+          </wp:inline>
+        </w:drawing>
+      </w:r>
+    </w:p>
+    <w:p>
+      <w:pPr>
+        <w:spacing w:after="0" w:line="360" w:lineRule="auto"/>
+        <w:jc w:val="both"/>
+        <w:rPr>
+          <w:szCs w:val="24"/>
+        </w:rPr>
+      </w:pPr>
+    </w:p>
+    <w:p>
+      <w:pPr>
+        <w:pStyle w:val="PargrafodaLista"/>
+        <w:numPr>
+          <w:ilvl w:val="2"/>
+          <w:numId w:val="1"/>
+        </w:numPr>
+        <w:spacing w:after="0" w:line="360" w:lineRule="auto"/>
+        <w:jc w:val="both"/>
+        <w:rPr>
+          <w:szCs w:val="24"/>
+        </w:rPr>
+      </w:pPr>
+      <w:r>
+        <w:rPr>
+          <w:szCs w:val="24"/>
+        </w:rPr>
+        <w:t>Comandos</w:t>
+      </w:r>
+    </w:p>
+    <w:tbl>
+      <w:tblPr>
+        <w:tblStyle w:val="Tabelacomgrade"/>
+        <w:tblW w:w="0" w:type="auto"/>
+        <w:tblInd w:w="108" w:type="dxa"/>
+        <w:tblLook w:val="04A0" w:firstRow="1" w:lastRow="0" w:firstColumn="1" w:lastColumn="0" w:noHBand="0" w:noVBand="1"/>
+      </w:tblPr>
+      <w:tblGrid>
+        <w:gridCol w:w="2694"/>
+        <w:gridCol w:w="6378"/>
+      </w:tblGrid>
+      <w:tr>
+        <w:tc>
+          <w:tcPr>
+            <w:tcW w:w="2694" w:type="dxa"/>
+          </w:tcPr>
+          <w:p>
+            <w:pPr>
+              <w:pStyle w:val="PargrafodaLista"/>
+              <w:spacing w:line="360" w:lineRule="auto"/>
+              <w:ind w:left="0"/>
+              <w:jc w:val="center"/>
+              <w:rPr>
+                <w:b/>
+                <w:szCs w:val="24"/>
+              </w:rPr>
+            </w:pPr>
+            <w:r>
+              <w:rPr>
+                <w:b/>
+                <w:szCs w:val="24"/>
+              </w:rPr>
+              <w:t>Nome</w:t>
+            </w:r>
+          </w:p>
+        </w:tc>
+        <w:tc>
+          <w:tcPr>
+            <w:tcW w:w="6378" w:type="dxa"/>
+          </w:tcPr>
+          <w:p>
+            <w:pPr>
+              <w:pStyle w:val="PargrafodaLista"/>
+              <w:spacing w:line="360" w:lineRule="auto"/>
+              <w:ind w:left="0"/>
+              <w:jc w:val="center"/>
+              <w:rPr>
+                <w:b/>
+                <w:szCs w:val="24"/>
+              </w:rPr>
+            </w:pPr>
+            <w:r>
+              <w:rPr>
+                <w:b/>
+                <w:szCs w:val="24"/>
+              </w:rPr>
+              <w:t>Ação</w:t>
+            </w:r>
+          </w:p>
+        </w:tc>
+      </w:tr>
+      <w:tr>
+        <w:tc>
+          <w:tcPr>
+            <w:tcW w:w="2694" w:type="dxa"/>
+          </w:tcPr>
+          <w:p>
+            <w:pPr>
+              <w:pStyle w:val="PargrafodaLista"/>
+              <w:spacing w:line="360" w:lineRule="auto"/>
+              <w:ind w:left="0"/>
+              <w:jc w:val="both"/>
+              <w:rPr>
+                <w:szCs w:val="24"/>
+              </w:rPr>
+            </w:pPr>
+            <w:r>
+              <w:rPr>
+                <w:szCs w:val="24"/>
+              </w:rPr>
+              <w:t>Entrar</w:t>
+            </w:r>
+          </w:p>
+        </w:tc>
+        <w:tc>
+          <w:tcPr>
+            <w:tcW w:w="6378" w:type="dxa"/>
+          </w:tcPr>
+          <w:p>
+            <w:pPr>
+              <w:pStyle w:val="PargrafodaLista"/>
+              <w:spacing w:line="360" w:lineRule="auto"/>
+              <w:ind w:left="0"/>
+              <w:jc w:val="both"/>
+              <w:rPr>
+                <w:szCs w:val="24"/>
+              </w:rPr>
+            </w:pPr>
+            <w:r>
+              <w:rPr>
+                <w:szCs w:val="24"/>
+              </w:rPr>
+              <w:t>Aciona o UC06</w:t>
+            </w:r>
+          </w:p>
+        </w:tc>
+      </w:tr>
+      <w:tr>
+        <w:tc>
+          <w:tcPr>
+            <w:tcW w:w="2694" w:type="dxa"/>
+          </w:tcPr>
+          <w:p>
+            <w:pPr>
+              <w:pStyle w:val="PargrafodaLista"/>
+              <w:spacing w:line="360" w:lineRule="auto"/>
+              <w:ind w:left="0"/>
+              <w:jc w:val="both"/>
+              <w:rPr>
+                <w:szCs w:val="24"/>
+              </w:rPr>
+            </w:pPr>
+            <w:r>
+              <w:rPr>
+                <w:szCs w:val="24"/>
+              </w:rPr>
+              <w:t>Registrar Usuário</w:t>
+            </w:r>
+          </w:p>
+        </w:tc>
+        <w:tc>
+          <w:tcPr>
+            <w:tcW w:w="6378" w:type="dxa"/>
+          </w:tcPr>
+          <w:p>
+            <w:pPr>
+              <w:pStyle w:val="PargrafodaLista"/>
+              <w:spacing w:line="360" w:lineRule="auto"/>
+              <w:ind w:left="0"/>
+              <w:jc w:val="both"/>
+              <w:rPr>
+                <w:szCs w:val="24"/>
+              </w:rPr>
+            </w:pPr>
+            <w:r>
+              <w:rPr>
+                <w:szCs w:val="24"/>
+              </w:rPr>
+              <w:t>Exibe a interface I02</w:t>
+            </w:r>
+          </w:p>
+        </w:tc>
+      </w:tr>
+      <w:tr>
+        <w:tc>
+          <w:tcPr>
+            <w:tcW w:w="2694" w:type="dxa"/>
+          </w:tcPr>
+          <w:p>
+            <w:pPr>
+              <w:pStyle w:val="PargrafodaLista"/>
+              <w:spacing w:line="360" w:lineRule="auto"/>
+              <w:ind w:left="0"/>
+              <w:jc w:val="both"/>
+              <w:rPr>
+                <w:szCs w:val="24"/>
+              </w:rPr>
+            </w:pPr>
+            <w:r>
+              <w:rPr>
+                <w:szCs w:val="24"/>
+              </w:rPr>
+              <w:t>Esqueci a senha</w:t>
+            </w:r>
+          </w:p>
+        </w:tc>
+        <w:tc>
+          <w:tcPr>
+            <w:tcW w:w="6378" w:type="dxa"/>
+          </w:tcPr>
+          <w:p>
+            <w:pPr>
+              <w:pStyle w:val="PargrafodaLista"/>
+              <w:spacing w:line="360" w:lineRule="auto"/>
+              <w:ind w:left="0"/>
+              <w:jc w:val="both"/>
+              <w:rPr>
+                <w:szCs w:val="24"/>
+              </w:rPr>
+            </w:pPr>
+            <w:r>
+              <w:rPr>
+                <w:szCs w:val="24"/>
+              </w:rPr>
+              <w:t>Exibe a interface I05</w:t>
+            </w:r>
+          </w:p>
+        </w:tc>
+      </w:tr>
+    </w:tbl>
+    <w:p>
+      <w:pPr>
+        <w:pStyle w:val="PargrafodaLista"/>
+        <w:spacing w:after="0" w:line="360" w:lineRule="auto"/>
+        <w:ind w:left="1224"/>
+        <w:jc w:val="both"/>
+        <w:rPr>
+          <w:szCs w:val="24"/>
+        </w:rPr>
+      </w:pPr>
+    </w:p>
+    <w:p>
+      <w:pPr>
+        <w:rPr>
+          <w:szCs w:val="24"/>
+        </w:rPr>
+      </w:pPr>
+      <w:r>
+        <w:rPr>
+          <w:szCs w:val="24"/>
+        </w:rPr>
+        <w:br w:type="page"/>
+      </w:r>
+    </w:p>
+    <w:p>
+      <w:pPr>
+        <w:pStyle w:val="PargrafodaLista"/>
+        <w:numPr>
+          <w:ilvl w:val="1"/>
+          <w:numId w:val="1"/>
+        </w:numPr>
+        <w:spacing w:after="0" w:line="360" w:lineRule="auto"/>
+        <w:jc w:val="both"/>
+        <w:rPr>
+          <w:b/>
+          <w:szCs w:val="24"/>
+        </w:rPr>
+      </w:pPr>
+      <w:r>
+        <w:rPr>
+          <w:b/>
+          <w:szCs w:val="24"/>
+        </w:rPr>
+        <w:lastRenderedPageBreak/>
+        <w:t>Interface I02</w:t>
+      </w:r>
+      <w:r>
+        <w:rPr>
+          <w:b/>
+          <w:szCs w:val="24"/>
+        </w:rPr>
+        <w:t xml:space="preserve"> – Tela </w:t>
+      </w:r>
+      <w:r>
+        <w:rPr>
+          <w:b/>
+          <w:szCs w:val="24"/>
+        </w:rPr>
+        <w:t>Registrar Usuário</w:t>
+      </w:r>
+    </w:p>
+    <w:p>
+      <w:pPr>
+        <w:pStyle w:val="PargrafodaLista"/>
+        <w:numPr>
+          <w:ilvl w:val="2"/>
+          <w:numId w:val="1"/>
+        </w:numPr>
+        <w:spacing w:after="0" w:line="360" w:lineRule="auto"/>
+        <w:jc w:val="both"/>
+        <w:rPr>
+          <w:szCs w:val="24"/>
+        </w:rPr>
+      </w:pPr>
+      <w:r>
+        <w:rPr>
+          <w:szCs w:val="24"/>
+        </w:rPr>
+        <w:t>Interface</w:t>
+      </w:r>
+    </w:p>
+    <w:p>
+      <w:pPr>
+        <w:pStyle w:val="PargrafodaLista"/>
+        <w:spacing w:after="0" w:line="360" w:lineRule="auto"/>
+        <w:ind w:left="1224"/>
+        <w:jc w:val="both"/>
+        <w:rPr>
+          <w:szCs w:val="24"/>
+        </w:rPr>
+      </w:pPr>
+    </w:p>
+    <w:p>
+      <w:pPr>
+        <w:spacing w:after="0" w:line="360" w:lineRule="auto"/>
+        <w:jc w:val="center"/>
+        <w:rPr>
+          <w:szCs w:val="24"/>
+        </w:rPr>
+      </w:pPr>
+      <w:r>
+        <w:rPr>
+          <w:noProof/>
+          <w:szCs w:val="24"/>
+          <w:lang w:eastAsia="pt-BR"/>
+        </w:rPr>
+        <w:drawing>
+          <wp:inline distT="0" distB="0" distL="0" distR="0">
+            <wp:extent cx="3962400" cy="3524250"/>
+            <wp:effectExtent l="19050" t="19050" r="19050" b="19050"/>
+            <wp:docPr id="4" name="Imagem 4"/>
+            <wp:cNvGraphicFramePr>
+              <a:graphicFrameLocks xmlns:a="http://schemas.openxmlformats.org/drawingml/2006/main" noChangeAspect="1"/>
+            </wp:cNvGraphicFramePr>
+            <a:graphic xmlns:a="http://schemas.openxmlformats.org/drawingml/2006/main">
+              <a:graphicData uri="http://schemas.openxmlformats.org/drawingml/2006/picture">
+                <pic:pic xmlns:pic="http://schemas.openxmlformats.org/drawingml/2006/picture">
+                  <pic:nvPicPr>
+                    <pic:cNvPr id="0" name="I02-.png"/>
+                    <pic:cNvPicPr/>
+                  </pic:nvPicPr>
+                  <pic:blipFill rotWithShape="1">
+                    <a:blip r:embed="rId10">
+                      <a:extLst>
+                        <a:ext uri="{28A0092B-C50C-407E-A947-70E740481C1C}">
+                          <a14:useLocalDpi xmlns:a14="http://schemas.microsoft.com/office/drawing/2010/main" val="0"/>
+                        </a:ext>
+                      </a:extLst>
+                    </a:blip>
+                    <a:srcRect l="15045" r="16176" b="2116"/>
+                    <a:stretch/>
+                  </pic:blipFill>
+                  <pic:spPr bwMode="auto">
+                    <a:xfrm>
+                      <a:off x="0" y="0"/>
+                      <a:ext cx="3961701" cy="3523628"/>
+                    </a:xfrm>
+                    <a:prstGeom prst="rect">
+                      <a:avLst/>
+                    </a:prstGeom>
+                    <a:ln>
+                      <a:solidFill>
+                        <a:schemeClr val="tx1"/>
+                      </a:solidFill>
+                    </a:ln>
+                    <a:extLst>
+                      <a:ext uri="{53640926-AAD7-44D8-BBD7-CCE9431645EC}">
+                        <a14:shadowObscured xmlns:a14="http://schemas.microsoft.com/office/drawing/2010/main"/>
+                      </a:ext>
+                    </a:extLst>
+                  </pic:spPr>
+                </pic:pic>
+              </a:graphicData>
+            </a:graphic>
+          </wp:inline>
+        </w:drawing>
+      </w:r>
+    </w:p>
+    <w:p>
+      <w:pPr>
+        <w:spacing w:after="0" w:line="360" w:lineRule="auto"/>
+        <w:jc w:val="both"/>
+        <w:rPr>
+          <w:szCs w:val="24"/>
+        </w:rPr>
+      </w:pPr>
+    </w:p>
+    <w:p>
+      <w:pPr>
+        <w:pStyle w:val="PargrafodaLista"/>
+        <w:numPr>
+          <w:ilvl w:val="2"/>
+          <w:numId w:val="1"/>
+        </w:numPr>
+        <w:spacing w:after="0" w:line="360" w:lineRule="auto"/>
+        <w:jc w:val="both"/>
+        <w:rPr>
+          <w:szCs w:val="24"/>
+        </w:rPr>
+      </w:pPr>
+      <w:r>
+        <w:rPr>
+          <w:szCs w:val="24"/>
+        </w:rPr>
+        <w:t>Campos</w:t>
+      </w:r>
+    </w:p>
+    <w:tbl>
+      <w:tblPr>
+        <w:tblStyle w:val="Tabelacomgrade"/>
+        <w:tblW w:w="0" w:type="auto"/>
+        <w:tblInd w:w="108" w:type="dxa"/>
+        <w:tblLook w:val="04A0" w:firstRow="1" w:lastRow="0" w:firstColumn="1" w:lastColumn="0" w:noHBand="0" w:noVBand="1"/>
+      </w:tblPr>
+      <w:tblGrid>
+        <w:gridCol w:w="2268"/>
+        <w:gridCol w:w="1701"/>
+        <w:gridCol w:w="3402"/>
+        <w:gridCol w:w="1808"/>
+      </w:tblGrid>
+      <w:tr>
+        <w:tc>
+          <w:tcPr>
+            <w:tcW w:w="2268" w:type="dxa"/>
+          </w:tcPr>
+          <w:p>
+            <w:pPr>
+              <w:pStyle w:val="PargrafodaLista"/>
+              <w:spacing w:line="360" w:lineRule="auto"/>
+              <w:ind w:left="0"/>
+              <w:jc w:val="center"/>
+              <w:rPr>
+                <w:b/>
+                <w:szCs w:val="24"/>
+              </w:rPr>
+            </w:pPr>
+            <w:r>
+              <w:rPr>
+                <w:b/>
+                <w:szCs w:val="24"/>
+              </w:rPr>
+              <w:t>Nome</w:t>
+            </w:r>
+          </w:p>
+        </w:tc>
+        <w:tc>
+          <w:tcPr>
+            <w:tcW w:w="1701" w:type="dxa"/>
+          </w:tcPr>
+          <w:p>
+            <w:pPr>
+              <w:pStyle w:val="PargrafodaLista"/>
+              <w:spacing w:line="360" w:lineRule="auto"/>
+              <w:ind w:left="0"/>
+              <w:jc w:val="center"/>
+              <w:rPr>
+                <w:b/>
+                <w:szCs w:val="24"/>
+              </w:rPr>
+            </w:pPr>
+            <w:r>
+              <w:rPr>
+                <w:b/>
+                <w:szCs w:val="24"/>
+              </w:rPr>
+              <w:t>Tipo</w:t>
+            </w:r>
+          </w:p>
+        </w:tc>
+        <w:tc>
+          <w:tcPr>
+            <w:tcW w:w="3402" w:type="dxa"/>
+          </w:tcPr>
+          <w:p>
+            <w:pPr>
+              <w:pStyle w:val="PargrafodaLista"/>
+              <w:spacing w:line="360" w:lineRule="auto"/>
+              <w:ind w:left="0"/>
+              <w:jc w:val="center"/>
+              <w:rPr>
+                <w:b/>
+                <w:szCs w:val="24"/>
+              </w:rPr>
+            </w:pPr>
+            <w:r>
+              <w:rPr>
+                <w:b/>
+                <w:szCs w:val="24"/>
+              </w:rPr>
+              <w:t>Valores Válidos</w:t>
+            </w:r>
+          </w:p>
+        </w:tc>
+        <w:tc>
+          <w:tcPr>
+            <w:tcW w:w="1808" w:type="dxa"/>
+          </w:tcPr>
+          <w:p>
+            <w:pPr>
+              <w:pStyle w:val="PargrafodaLista"/>
+              <w:spacing w:line="360" w:lineRule="auto"/>
+              <w:ind w:left="0"/>
+              <w:jc w:val="center"/>
+              <w:rPr>
+                <w:b/>
+                <w:szCs w:val="24"/>
+              </w:rPr>
+            </w:pPr>
+            <w:r>
+              <w:rPr>
+                <w:b/>
+                <w:szCs w:val="24"/>
+              </w:rPr>
+              <w:t>Observações</w:t>
+            </w:r>
+          </w:p>
+        </w:tc>
+      </w:tr>
+      <w:tr>
+        <w:tc>
+          <w:tcPr>
+            <w:tcW w:w="2268" w:type="dxa"/>
+          </w:tcPr>
+          <w:p>
+            <w:pPr>
+              <w:pStyle w:val="PargrafodaLista"/>
+              <w:spacing w:line="360" w:lineRule="auto"/>
+              <w:ind w:left="0"/>
+              <w:rPr>
+                <w:szCs w:val="24"/>
+              </w:rPr>
+            </w:pPr>
+            <w:r>
+              <w:rPr>
+                <w:szCs w:val="24"/>
+              </w:rPr>
+              <w:t>Nome</w:t>
+            </w:r>
+          </w:p>
+        </w:tc>
+        <w:tc>
+          <w:tcPr>
+            <w:tcW w:w="1701" w:type="dxa"/>
+          </w:tcPr>
+          <w:p>
+            <w:pPr>
+              <w:pStyle w:val="PargrafodaLista"/>
+              <w:spacing w:line="360" w:lineRule="auto"/>
+              <w:ind w:left="0"/>
+              <w:jc w:val="center"/>
+              <w:rPr>
+                <w:szCs w:val="24"/>
+              </w:rPr>
+            </w:pPr>
+            <w:r>
+              <w:rPr>
+                <w:szCs w:val="24"/>
+              </w:rPr>
+              <w:t>Alfanumérico</w:t>
+            </w:r>
+          </w:p>
+        </w:tc>
+        <w:tc>
+          <w:tcPr>
+            <w:tcW w:w="3402" w:type="dxa"/>
+          </w:tcPr>
+          <w:p>
+            <w:pPr>
+              <w:pStyle w:val="PargrafodaLista"/>
+              <w:spacing w:line="360" w:lineRule="auto"/>
+              <w:ind w:left="0"/>
+              <w:jc w:val="center"/>
+              <w:rPr>
+                <w:szCs w:val="24"/>
+              </w:rPr>
+            </w:pPr>
+            <w:r>
+              <w:rPr>
+                <w:szCs w:val="24"/>
+              </w:rPr>
+              <w:t>Qualquer valor</w:t>
+            </w:r>
+          </w:p>
+        </w:tc>
+        <w:tc>
+          <w:tcPr>
+            <w:tcW w:w="1808" w:type="dxa"/>
+          </w:tcPr>
+          <w:p>
+            <w:pPr>
+              <w:pStyle w:val="PargrafodaLista"/>
+              <w:spacing w:line="360" w:lineRule="auto"/>
+              <w:ind w:left="0"/>
+              <w:jc w:val="center"/>
+              <w:rPr>
+                <w:szCs w:val="24"/>
+              </w:rPr>
+            </w:pPr>
+            <w:r>
+              <w:rPr>
+                <w:szCs w:val="24"/>
+              </w:rPr>
+              <w:t>Obrigatório</w:t>
+            </w:r>
+          </w:p>
+        </w:tc>
+      </w:tr>
+      <w:tr>
+        <w:tc>
+          <w:tcPr>
+            <w:tcW w:w="2268" w:type="dxa"/>
+          </w:tcPr>
+          <w:p>
+            <w:pPr>
+              <w:pStyle w:val="PargrafodaLista"/>
+              <w:spacing w:line="360" w:lineRule="auto"/>
+              <w:ind w:left="0"/>
+              <w:rPr>
+                <w:szCs w:val="24"/>
+              </w:rPr>
+            </w:pPr>
+            <w:r>
+              <w:rPr>
+                <w:szCs w:val="24"/>
+              </w:rPr>
+              <w:t>CPF</w:t>
+            </w:r>
+          </w:p>
+        </w:tc>
+        <w:tc>
+          <w:tcPr>
+            <w:tcW w:w="1701" w:type="dxa"/>
+          </w:tcPr>
+          <w:p>
+            <w:pPr>
+              <w:pStyle w:val="PargrafodaLista"/>
+              <w:spacing w:line="360" w:lineRule="auto"/>
+              <w:ind w:left="0"/>
+              <w:jc w:val="center"/>
+              <w:rPr>
+                <w:szCs w:val="24"/>
+              </w:rPr>
+            </w:pPr>
+            <w:r>
+              <w:rPr>
+                <w:szCs w:val="24"/>
+              </w:rPr>
+              <w:t>Alfanumérico</w:t>
+            </w:r>
+          </w:p>
+        </w:tc>
+        <w:tc>
+          <w:tcPr>
+            <w:tcW w:w="3402" w:type="dxa"/>
+          </w:tcPr>
+          <w:p>
+            <w:pPr>
+              <w:pStyle w:val="PargrafodaLista"/>
+              <w:spacing w:line="360" w:lineRule="auto"/>
+              <w:ind w:left="0"/>
+              <w:jc w:val="center"/>
+              <w:rPr>
+                <w:szCs w:val="24"/>
+              </w:rPr>
+            </w:pPr>
+            <w:r>
+              <w:rPr>
+                <w:szCs w:val="24"/>
+              </w:rPr>
+              <w:t>Qualquer valor</w:t>
+            </w:r>
+          </w:p>
+        </w:tc>
+        <w:tc>
+          <w:tcPr>
+            <w:tcW w:w="1808" w:type="dxa"/>
+          </w:tcPr>
+          <w:p>
+            <w:pPr>
+              <w:pStyle w:val="PargrafodaLista"/>
+              <w:spacing w:line="360" w:lineRule="auto"/>
+              <w:ind w:left="0"/>
+              <w:jc w:val="center"/>
+              <w:rPr>
+                <w:szCs w:val="24"/>
+              </w:rPr>
+            </w:pPr>
+            <w:r>
+              <w:rPr>
+                <w:szCs w:val="24"/>
+              </w:rPr>
+              <w:t>Obrigatório</w:t>
+            </w:r>
+          </w:p>
+        </w:tc>
+      </w:tr>
+      <w:tr>
+        <w:tc>
+          <w:tcPr>
+            <w:tcW w:w="2268" w:type="dxa"/>
+          </w:tcPr>
+          <w:p>
+            <w:pPr>
+              <w:pStyle w:val="PargrafodaLista"/>
+              <w:spacing w:line="360" w:lineRule="auto"/>
+              <w:ind w:left="0"/>
+              <w:rPr>
+                <w:szCs w:val="24"/>
+              </w:rPr>
+            </w:pPr>
+            <w:r>
+              <w:rPr>
+                <w:szCs w:val="24"/>
+              </w:rPr>
+              <w:t>Data de Nascimento</w:t>
+            </w:r>
+          </w:p>
+        </w:tc>
+        <w:tc>
+          <w:tcPr>
+            <w:tcW w:w="1701" w:type="dxa"/>
+          </w:tcPr>
+          <w:p>
+            <w:pPr>
+              <w:pStyle w:val="PargrafodaLista"/>
+              <w:spacing w:line="360" w:lineRule="auto"/>
+              <w:ind w:left="0"/>
+              <w:jc w:val="center"/>
+              <w:rPr>
+                <w:szCs w:val="24"/>
+              </w:rPr>
+            </w:pPr>
+            <w:r>
+              <w:rPr>
+                <w:szCs w:val="24"/>
+              </w:rPr>
+              <w:t>Date</w:t>
+            </w:r>
+          </w:p>
+        </w:tc>
+        <w:tc>
+          <w:tcPr>
+            <w:tcW w:w="3402" w:type="dxa"/>
+          </w:tcPr>
+          <w:p>
+            <w:pPr>
+              <w:pStyle w:val="PargrafodaLista"/>
+              <w:spacing w:line="360" w:lineRule="auto"/>
+              <w:ind w:left="0"/>
+              <w:jc w:val="center"/>
+              <w:rPr>
+                <w:szCs w:val="24"/>
+              </w:rPr>
+            </w:pPr>
+            <w:proofErr w:type="spellStart"/>
+            <w:proofErr w:type="gramStart"/>
+            <w:r>
+              <w:rPr>
+                <w:szCs w:val="24"/>
+              </w:rPr>
+              <w:t>dd</w:t>
+            </w:r>
+            <w:proofErr w:type="spellEnd"/>
+            <w:proofErr w:type="gramEnd"/>
+            <w:r>
+              <w:rPr>
+                <w:szCs w:val="24"/>
+              </w:rPr>
+              <w:t>/mm/</w:t>
+            </w:r>
+            <w:proofErr w:type="spellStart"/>
+            <w:r>
+              <w:rPr>
+                <w:szCs w:val="24"/>
+              </w:rPr>
+              <w:t>aaaa</w:t>
+            </w:r>
+            <w:proofErr w:type="spellEnd"/>
+          </w:p>
+        </w:tc>
+        <w:tc>
+          <w:tcPr>
+            <w:tcW w:w="1808" w:type="dxa"/>
+          </w:tcPr>
+          <w:p>
+            <w:pPr>
+              <w:pStyle w:val="PargrafodaLista"/>
+              <w:spacing w:line="360" w:lineRule="auto"/>
+              <w:ind w:left="0"/>
+              <w:jc w:val="center"/>
+              <w:rPr>
+                <w:szCs w:val="24"/>
+              </w:rPr>
+            </w:pPr>
+            <w:r>
+              <w:rPr>
+                <w:szCs w:val="24"/>
+              </w:rPr>
+              <w:t>Obrigatório</w:t>
+            </w:r>
+          </w:p>
+        </w:tc>
+      </w:tr>
+      <w:tr>
+        <w:tc>
+          <w:tcPr>
+            <w:tcW w:w="2268" w:type="dxa"/>
+          </w:tcPr>
+          <w:p>
+            <w:pPr>
+              <w:pStyle w:val="PargrafodaLista"/>
+              <w:spacing w:line="360" w:lineRule="auto"/>
+              <w:ind w:left="0"/>
+              <w:rPr>
+                <w:szCs w:val="24"/>
+              </w:rPr>
+            </w:pPr>
+            <w:r>
+              <w:rPr>
+                <w:szCs w:val="24"/>
+              </w:rPr>
+              <w:t>E-mail</w:t>
+            </w:r>
+          </w:p>
+        </w:tc>
+        <w:tc>
+          <w:tcPr>
+            <w:tcW w:w="1701" w:type="dxa"/>
+          </w:tcPr>
+          <w:p>
+            <w:pPr>
+              <w:pStyle w:val="PargrafodaLista"/>
+              <w:spacing w:line="360" w:lineRule="auto"/>
+              <w:ind w:left="0"/>
+              <w:jc w:val="center"/>
+              <w:rPr>
+                <w:szCs w:val="24"/>
+              </w:rPr>
+            </w:pPr>
+            <w:r>
+              <w:rPr>
+                <w:szCs w:val="24"/>
+              </w:rPr>
+              <w:t>Alfanumérico</w:t>
+            </w:r>
+          </w:p>
+        </w:tc>
+        <w:tc>
+          <w:tcPr>
+            <w:tcW w:w="3402" w:type="dxa"/>
+          </w:tcPr>
+          <w:p>
+            <w:pPr>
+              <w:pStyle w:val="PargrafodaLista"/>
+              <w:spacing w:line="360" w:lineRule="auto"/>
+              <w:ind w:left="0"/>
+              <w:jc w:val="center"/>
+              <w:rPr>
+                <w:szCs w:val="24"/>
+              </w:rPr>
+            </w:pPr>
+            <w:r>
+              <w:rPr>
+                <w:szCs w:val="24"/>
+              </w:rPr>
+              <w:t>E-mail válido</w:t>
+            </w:r>
+          </w:p>
+        </w:tc>
+        <w:tc>
+          <w:tcPr>
+            <w:tcW w:w="1808" w:type="dxa"/>
+          </w:tcPr>
+          <w:p>
+            <w:pPr>
+              <w:pStyle w:val="PargrafodaLista"/>
+              <w:spacing w:line="360" w:lineRule="auto"/>
+              <w:ind w:left="0"/>
+              <w:jc w:val="center"/>
+              <w:rPr>
+                <w:szCs w:val="24"/>
+              </w:rPr>
+            </w:pPr>
+            <w:r>
+              <w:rPr>
+                <w:szCs w:val="24"/>
+              </w:rPr>
+              <w:t>Obrigatório</w:t>
+            </w:r>
+          </w:p>
+        </w:tc>
+      </w:tr>
+      <w:tr>
+        <w:tc>
+          <w:tcPr>
+            <w:tcW w:w="2268" w:type="dxa"/>
+          </w:tcPr>
+          <w:p>
+            <w:pPr>
+              <w:pStyle w:val="PargrafodaLista"/>
+              <w:spacing w:line="360" w:lineRule="auto"/>
+              <w:ind w:left="0"/>
+              <w:rPr>
+                <w:szCs w:val="24"/>
+              </w:rPr>
+            </w:pPr>
+            <w:r>
+              <w:rPr>
+                <w:szCs w:val="24"/>
+              </w:rPr>
+              <w:t>Telefone</w:t>
+            </w:r>
+          </w:p>
+        </w:tc>
+        <w:tc>
+          <w:tcPr>
+            <w:tcW w:w="1701" w:type="dxa"/>
+          </w:tcPr>
+          <w:p>
+            <w:pPr>
+              <w:pStyle w:val="PargrafodaLista"/>
+              <w:spacing w:line="360" w:lineRule="auto"/>
+              <w:ind w:left="0"/>
+              <w:jc w:val="center"/>
+              <w:rPr>
+                <w:szCs w:val="24"/>
+              </w:rPr>
+            </w:pPr>
+            <w:r>
+              <w:rPr>
+                <w:szCs w:val="24"/>
+              </w:rPr>
+              <w:t>Alfanumérico</w:t>
+            </w:r>
+          </w:p>
+        </w:tc>
+        <w:tc>
+          <w:tcPr>
+            <w:tcW w:w="3402" w:type="dxa"/>
+          </w:tcPr>
+          <w:p>
+            <w:pPr>
+              <w:pStyle w:val="PargrafodaLista"/>
+              <w:spacing w:line="360" w:lineRule="auto"/>
+              <w:ind w:left="0"/>
+              <w:jc w:val="center"/>
+              <w:rPr>
+                <w:szCs w:val="24"/>
+              </w:rPr>
+            </w:pPr>
+            <w:r>
+              <w:rPr>
+                <w:szCs w:val="24"/>
+              </w:rPr>
+              <w:t>Qualquer valor</w:t>
+            </w:r>
+          </w:p>
+        </w:tc>
+        <w:tc>
+          <w:tcPr>
+            <w:tcW w:w="1808" w:type="dxa"/>
+          </w:tcPr>
+          <w:p>
+            <w:pPr>
+              <w:pStyle w:val="PargrafodaLista"/>
+              <w:spacing w:line="360" w:lineRule="auto"/>
+              <w:ind w:left="0"/>
+              <w:jc w:val="center"/>
+              <w:rPr>
+                <w:szCs w:val="24"/>
+              </w:rPr>
+            </w:pPr>
+            <w:r>
+              <w:rPr>
+                <w:szCs w:val="24"/>
+              </w:rPr>
+              <w:t>Obrigatório</w:t>
+            </w:r>
+          </w:p>
+        </w:tc>
+      </w:tr>
+      <w:tr>
+        <w:tc>
+          <w:tcPr>
+            <w:tcW w:w="2268" w:type="dxa"/>
+          </w:tcPr>
+          <w:p>
+            <w:pPr>
+              <w:pStyle w:val="PargrafodaLista"/>
+              <w:spacing w:line="360" w:lineRule="auto"/>
+              <w:ind w:left="0"/>
+              <w:rPr>
+                <w:szCs w:val="24"/>
+              </w:rPr>
+            </w:pPr>
+            <w:r>
+              <w:rPr>
+                <w:szCs w:val="24"/>
+              </w:rPr>
+              <w:t>Perfil do Usuário</w:t>
+            </w:r>
+          </w:p>
+        </w:tc>
+        <w:tc>
+          <w:tcPr>
+            <w:tcW w:w="1701" w:type="dxa"/>
+          </w:tcPr>
+          <w:p>
+            <w:pPr>
+              <w:pStyle w:val="PargrafodaLista"/>
+              <w:spacing w:line="360" w:lineRule="auto"/>
+              <w:ind w:left="0"/>
+              <w:jc w:val="center"/>
+              <w:rPr>
+                <w:szCs w:val="24"/>
+              </w:rPr>
+            </w:pPr>
+            <w:proofErr w:type="spellStart"/>
+            <w:r>
+              <w:rPr>
+                <w:szCs w:val="24"/>
+              </w:rPr>
+              <w:t>Select</w:t>
+            </w:r>
+            <w:proofErr w:type="spellEnd"/>
+          </w:p>
+        </w:tc>
+        <w:tc>
+          <w:tcPr>
+            <w:tcW w:w="3402" w:type="dxa"/>
+          </w:tcPr>
+          <w:p>
+            <w:pPr>
+              <w:pStyle w:val="PargrafodaLista"/>
+              <w:spacing w:line="360" w:lineRule="auto"/>
+              <w:ind w:left="0"/>
+              <w:jc w:val="center"/>
+              <w:rPr>
+                <w:szCs w:val="24"/>
+              </w:rPr>
+            </w:pPr>
+            <w:r>
+              <w:rPr>
+                <w:szCs w:val="24"/>
+              </w:rPr>
+              <w:t>Valor padrão</w:t>
+            </w:r>
+          </w:p>
+        </w:tc>
+        <w:tc>
+          <w:tcPr>
+            <w:tcW w:w="1808" w:type="dxa"/>
+          </w:tcPr>
+          <w:p>
+            <w:pPr>
+              <w:pStyle w:val="PargrafodaLista"/>
+              <w:spacing w:line="360" w:lineRule="auto"/>
+              <w:ind w:left="0"/>
+              <w:jc w:val="center"/>
+              <w:rPr>
+                <w:szCs w:val="24"/>
+              </w:rPr>
+            </w:pPr>
+            <w:r>
+              <w:rPr>
+                <w:szCs w:val="24"/>
+              </w:rPr>
+              <w:t>Obrigatório</w:t>
+            </w:r>
+          </w:p>
+        </w:tc>
+      </w:tr>
+      <w:tr>
+        <w:tc>
+          <w:tcPr>
+            <w:tcW w:w="2268" w:type="dxa"/>
+          </w:tcPr>
+          <w:p>
+            <w:pPr>
+              <w:pStyle w:val="PargrafodaLista"/>
+              <w:spacing w:line="360" w:lineRule="auto"/>
+              <w:ind w:left="0"/>
+              <w:rPr>
+                <w:szCs w:val="24"/>
+              </w:rPr>
+            </w:pPr>
+            <w:r>
+              <w:rPr>
+                <w:szCs w:val="24"/>
+              </w:rPr>
+              <w:t>Especialidade</w:t>
+            </w:r>
+          </w:p>
+        </w:tc>
+        <w:tc>
+          <w:tcPr>
+            <w:tcW w:w="1701" w:type="dxa"/>
+          </w:tcPr>
+          <w:p>
+            <w:pPr>
+              <w:pStyle w:val="PargrafodaLista"/>
+              <w:spacing w:line="360" w:lineRule="auto"/>
+              <w:ind w:left="0"/>
+              <w:jc w:val="center"/>
+              <w:rPr>
+                <w:szCs w:val="24"/>
+              </w:rPr>
+            </w:pPr>
+            <w:r>
+              <w:rPr>
+                <w:szCs w:val="24"/>
+              </w:rPr>
+              <w:t>Alfanumérico</w:t>
+            </w:r>
+          </w:p>
+        </w:tc>
+        <w:tc>
+          <w:tcPr>
+            <w:tcW w:w="3402" w:type="dxa"/>
+          </w:tcPr>
+          <w:p>
+            <w:pPr>
+              <w:pStyle w:val="PargrafodaLista"/>
+              <w:spacing w:line="360" w:lineRule="auto"/>
+              <w:ind w:left="0"/>
+              <w:jc w:val="center"/>
+              <w:rPr>
+                <w:szCs w:val="24"/>
+              </w:rPr>
+            </w:pPr>
+            <w:proofErr w:type="gramStart"/>
+            <w:r>
+              <w:rPr>
+                <w:szCs w:val="24"/>
+              </w:rPr>
+              <w:t>Opção “Médico” selecionada</w:t>
+            </w:r>
+            <w:proofErr w:type="gramEnd"/>
+          </w:p>
+        </w:tc>
+        <w:tc>
+          <w:tcPr>
+            <w:tcW w:w="1808" w:type="dxa"/>
+          </w:tcPr>
+          <w:p>
+            <w:pPr>
+              <w:pStyle w:val="PargrafodaLista"/>
+              <w:spacing w:line="360" w:lineRule="auto"/>
+              <w:ind w:left="0"/>
+              <w:jc w:val="center"/>
+              <w:rPr>
+                <w:szCs w:val="24"/>
+              </w:rPr>
+            </w:pPr>
+            <w:r>
+              <w:rPr>
+                <w:szCs w:val="24"/>
+              </w:rPr>
+              <w:t>Obrigatório</w:t>
+            </w:r>
+          </w:p>
+        </w:tc>
+      </w:tr>
+      <w:tr>
+        <w:tc>
+          <w:tcPr>
+            <w:tcW w:w="2268" w:type="dxa"/>
+          </w:tcPr>
+          <w:p>
+            <w:pPr>
+              <w:pStyle w:val="PargrafodaLista"/>
+              <w:spacing w:line="360" w:lineRule="auto"/>
+              <w:ind w:left="0"/>
+              <w:rPr>
+                <w:szCs w:val="24"/>
+              </w:rPr>
+            </w:pPr>
+            <w:r>
+              <w:rPr>
+                <w:szCs w:val="24"/>
+              </w:rPr>
+              <w:t>Sala de Atendimento</w:t>
+            </w:r>
+          </w:p>
+        </w:tc>
+        <w:tc>
+          <w:tcPr>
+            <w:tcW w:w="1701" w:type="dxa"/>
+          </w:tcPr>
+          <w:p>
+            <w:pPr>
+              <w:pStyle w:val="PargrafodaLista"/>
+              <w:spacing w:line="360" w:lineRule="auto"/>
+              <w:ind w:left="0"/>
+              <w:jc w:val="center"/>
+              <w:rPr>
+                <w:szCs w:val="24"/>
+              </w:rPr>
+            </w:pPr>
+            <w:r>
+              <w:rPr>
+                <w:szCs w:val="24"/>
+              </w:rPr>
+              <w:t>Alfanumérico</w:t>
+            </w:r>
+          </w:p>
+        </w:tc>
+        <w:tc>
+          <w:tcPr>
+            <w:tcW w:w="3402" w:type="dxa"/>
+          </w:tcPr>
+          <w:p>
+            <w:pPr>
+              <w:pStyle w:val="PargrafodaLista"/>
+              <w:spacing w:line="360" w:lineRule="auto"/>
+              <w:ind w:left="0"/>
+              <w:jc w:val="center"/>
+              <w:rPr>
+                <w:szCs w:val="24"/>
+              </w:rPr>
+            </w:pPr>
+            <w:proofErr w:type="gramStart"/>
+            <w:r>
+              <w:rPr>
+                <w:szCs w:val="24"/>
+              </w:rPr>
+              <w:t>Opção “Médico” selecionada</w:t>
+            </w:r>
+            <w:proofErr w:type="gramEnd"/>
+          </w:p>
+        </w:tc>
+        <w:tc>
+          <w:tcPr>
+            <w:tcW w:w="1808" w:type="dxa"/>
+          </w:tcPr>
+          <w:p>
+            <w:pPr>
+              <w:pStyle w:val="PargrafodaLista"/>
+              <w:spacing w:line="360" w:lineRule="auto"/>
+              <w:ind w:left="0"/>
+              <w:jc w:val="center"/>
+              <w:rPr>
+                <w:szCs w:val="24"/>
+              </w:rPr>
+            </w:pPr>
+            <w:r>
+              <w:rPr>
+                <w:szCs w:val="24"/>
+              </w:rPr>
+              <w:t>Obrigatório</w:t>
+            </w:r>
+          </w:p>
+        </w:tc>
+      </w:tr>
+      <w:tr>
+        <w:tc>
+          <w:tcPr>
+            <w:tcW w:w="2268" w:type="dxa"/>
+          </w:tcPr>
+          <w:p>
+            <w:pPr>
+              <w:pStyle w:val="PargrafodaLista"/>
+              <w:spacing w:line="360" w:lineRule="auto"/>
+              <w:ind w:left="0"/>
+              <w:rPr>
+                <w:szCs w:val="24"/>
+              </w:rPr>
+            </w:pPr>
+            <w:proofErr w:type="spellStart"/>
+            <w:r>
+              <w:rPr>
+                <w:szCs w:val="24"/>
+              </w:rPr>
+              <w:t>Username</w:t>
+            </w:r>
+            <w:proofErr w:type="spellEnd"/>
+          </w:p>
+        </w:tc>
+        <w:tc>
+          <w:tcPr>
+            <w:tcW w:w="1701" w:type="dxa"/>
+          </w:tcPr>
+          <w:p>
+            <w:pPr>
+              <w:pStyle w:val="PargrafodaLista"/>
+              <w:spacing w:line="360" w:lineRule="auto"/>
+              <w:ind w:left="0"/>
+              <w:jc w:val="center"/>
+              <w:rPr>
+                <w:szCs w:val="24"/>
+              </w:rPr>
+            </w:pPr>
+            <w:r>
+              <w:rPr>
+                <w:szCs w:val="24"/>
+              </w:rPr>
+              <w:t>Alfanumérico</w:t>
+            </w:r>
+          </w:p>
+        </w:tc>
+        <w:tc>
+          <w:tcPr>
+            <w:tcW w:w="3402" w:type="dxa"/>
+          </w:tcPr>
+          <w:p>
+            <w:pPr>
+              <w:pStyle w:val="PargrafodaLista"/>
+              <w:spacing w:line="360" w:lineRule="auto"/>
+              <w:ind w:left="0"/>
+              <w:jc w:val="center"/>
+              <w:rPr>
+                <w:szCs w:val="24"/>
+              </w:rPr>
+            </w:pPr>
+            <w:r>
+              <w:rPr>
+                <w:szCs w:val="24"/>
+              </w:rPr>
+              <w:t>Qualquer valor</w:t>
+            </w:r>
+          </w:p>
+        </w:tc>
+        <w:tc>
+          <w:tcPr>
+            <w:tcW w:w="1808" w:type="dxa"/>
+          </w:tcPr>
+          <w:p>
+            <w:pPr>
+              <w:pStyle w:val="PargrafodaLista"/>
+              <w:spacing w:line="360" w:lineRule="auto"/>
+              <w:ind w:left="0"/>
+              <w:jc w:val="center"/>
+              <w:rPr>
+                <w:szCs w:val="24"/>
+              </w:rPr>
+            </w:pPr>
+            <w:r>
+              <w:rPr>
+                <w:szCs w:val="24"/>
+              </w:rPr>
+              <w:t>Obrigatório</w:t>
+            </w:r>
+          </w:p>
+        </w:tc>
+      </w:tr>
+      <w:tr>
+        <w:tc>
+          <w:tcPr>
+            <w:tcW w:w="2268" w:type="dxa"/>
+          </w:tcPr>
+          <w:p>
+            <w:pPr>
+              <w:pStyle w:val="PargrafodaLista"/>
+              <w:spacing w:line="360" w:lineRule="auto"/>
+              <w:ind w:left="0"/>
+              <w:rPr>
+                <w:szCs w:val="24"/>
+              </w:rPr>
+            </w:pPr>
+            <w:r>
+              <w:rPr>
+                <w:szCs w:val="24"/>
+              </w:rPr>
+              <w:t>Senha</w:t>
+            </w:r>
+          </w:p>
+        </w:tc>
+        <w:tc>
+          <w:tcPr>
+            <w:tcW w:w="1701" w:type="dxa"/>
+          </w:tcPr>
+          <w:p>
+            <w:pPr>
+              <w:pStyle w:val="PargrafodaLista"/>
+              <w:spacing w:line="360" w:lineRule="auto"/>
+              <w:ind w:left="0"/>
+              <w:jc w:val="center"/>
+              <w:rPr>
+                <w:szCs w:val="24"/>
+              </w:rPr>
+            </w:pPr>
+            <w:r>
+              <w:rPr>
+                <w:szCs w:val="24"/>
+              </w:rPr>
+              <w:t>Alfanumérico</w:t>
+            </w:r>
+          </w:p>
+        </w:tc>
+        <w:tc>
+          <w:tcPr>
+            <w:tcW w:w="3402" w:type="dxa"/>
+          </w:tcPr>
+          <w:p>
+            <w:pPr>
+              <w:pStyle w:val="PargrafodaLista"/>
+              <w:spacing w:line="360" w:lineRule="auto"/>
+              <w:ind w:left="0"/>
+              <w:jc w:val="center"/>
+              <w:rPr>
+                <w:szCs w:val="24"/>
+              </w:rPr>
+            </w:pPr>
+            <w:r>
+              <w:rPr>
+                <w:szCs w:val="24"/>
+              </w:rPr>
+              <w:t>Qualquer valor</w:t>
+            </w:r>
+          </w:p>
+        </w:tc>
+        <w:tc>
+          <w:tcPr>
+            <w:tcW w:w="1808" w:type="dxa"/>
+          </w:tcPr>
+          <w:p>
+            <w:pPr>
+              <w:pStyle w:val="PargrafodaLista"/>
+              <w:spacing w:line="360" w:lineRule="auto"/>
+              <w:ind w:left="0"/>
+              <w:jc w:val="center"/>
+              <w:rPr>
+                <w:szCs w:val="24"/>
+              </w:rPr>
+            </w:pPr>
+            <w:r>
+              <w:rPr>
+                <w:szCs w:val="24"/>
+              </w:rPr>
+              <w:t>Obrigatório</w:t>
+            </w:r>
+          </w:p>
+        </w:tc>
+      </w:tr>
+    </w:tbl>
+    <w:p>
+      <w:pPr>
+        <w:spacing w:after="0" w:line="360" w:lineRule="auto"/>
+        <w:jc w:val="both"/>
+        <w:rPr>
+          <w:szCs w:val="24"/>
+        </w:rPr>
+      </w:pPr>
+    </w:p>
+    <w:p>
+      <w:pPr>
+        <w:spacing w:after="0" w:line="360" w:lineRule="auto"/>
+        <w:jc w:val="both"/>
+        <w:rPr>
+          <w:szCs w:val="24"/>
+        </w:rPr>
+      </w:pPr>
+    </w:p>
+    <w:p>
+      <w:pPr>
+        <w:spacing w:after="0" w:line="360" w:lineRule="auto"/>
+        <w:jc w:val="both"/>
+        <w:rPr>
+          <w:szCs w:val="24"/>
+        </w:rPr>
+      </w:pPr>
+    </w:p>
+    <w:p>
+      <w:pPr>
+        <w:pStyle w:val="PargrafodaLista"/>
+        <w:numPr>
+          <w:ilvl w:val="2"/>
+          <w:numId w:val="1"/>
+        </w:numPr>
+        <w:spacing w:after="0" w:line="360" w:lineRule="auto"/>
+        <w:jc w:val="both"/>
+        <w:rPr>
+          <w:szCs w:val="24"/>
+        </w:rPr>
+      </w:pPr>
+      <w:r>
+        <w:rPr>
+          <w:szCs w:val="24"/>
+        </w:rPr>
+        <w:lastRenderedPageBreak/>
+        <w:t>Comandos</w:t>
+      </w:r>
+    </w:p>
+    <w:tbl>
+      <w:tblPr>
+        <w:tblStyle w:val="Tabelacomgrade"/>
+        <w:tblW w:w="0" w:type="auto"/>
+        <w:tblInd w:w="108" w:type="dxa"/>
+        <w:tblLook w:val="04A0" w:firstRow="1" w:lastRow="0" w:firstColumn="1" w:lastColumn="0" w:noHBand="0" w:noVBand="1"/>
+      </w:tblPr>
+      <w:tblGrid>
+        <w:gridCol w:w="2694"/>
+        <w:gridCol w:w="6378"/>
+      </w:tblGrid>
+      <w:tr>
+        <w:tc>
+          <w:tcPr>
+            <w:tcW w:w="2694" w:type="dxa"/>
+          </w:tcPr>
+          <w:p>
+            <w:pPr>
+              <w:pStyle w:val="PargrafodaLista"/>
+              <w:spacing w:line="360" w:lineRule="auto"/>
+              <w:ind w:left="0"/>
+              <w:jc w:val="center"/>
+              <w:rPr>
+                <w:b/>
+                <w:szCs w:val="24"/>
+              </w:rPr>
+            </w:pPr>
+            <w:r>
+              <w:rPr>
+                <w:b/>
+                <w:szCs w:val="24"/>
+              </w:rPr>
+              <w:t>Nome</w:t>
+            </w:r>
+          </w:p>
+        </w:tc>
+        <w:tc>
+          <w:tcPr>
+            <w:tcW w:w="6378" w:type="dxa"/>
+          </w:tcPr>
+          <w:p>
+            <w:pPr>
+              <w:pStyle w:val="PargrafodaLista"/>
+              <w:spacing w:line="360" w:lineRule="auto"/>
+              <w:ind w:left="0"/>
+              <w:jc w:val="center"/>
+              <w:rPr>
+                <w:b/>
+                <w:szCs w:val="24"/>
+              </w:rPr>
+            </w:pPr>
+            <w:r>
+              <w:rPr>
+                <w:b/>
+                <w:szCs w:val="24"/>
+              </w:rPr>
+              <w:t>Ação</w:t>
+            </w:r>
+          </w:p>
+        </w:tc>
+      </w:tr>
+      <w:tr>
+        <w:tc>
+          <w:tcPr>
+            <w:tcW w:w="2694" w:type="dxa"/>
+          </w:tcPr>
+          <w:p>
+            <w:pPr>
+              <w:pStyle w:val="PargrafodaLista"/>
+              <w:spacing w:line="360" w:lineRule="auto"/>
+              <w:ind w:left="0"/>
+              <w:jc w:val="both"/>
+              <w:rPr>
+                <w:szCs w:val="24"/>
+              </w:rPr>
+            </w:pPr>
+            <w:r>
+              <w:rPr>
+                <w:szCs w:val="24"/>
+              </w:rPr>
+              <w:t>Limpar campos</w:t>
+            </w:r>
+          </w:p>
+        </w:tc>
+        <w:tc>
+          <w:tcPr>
+            <w:tcW w:w="6378" w:type="dxa"/>
+          </w:tcPr>
+          <w:p>
+            <w:pPr>
+              <w:pStyle w:val="PargrafodaLista"/>
+              <w:spacing w:line="360" w:lineRule="auto"/>
+              <w:ind w:left="0"/>
+              <w:jc w:val="both"/>
+              <w:rPr>
+                <w:szCs w:val="24"/>
+              </w:rPr>
+            </w:pPr>
+            <w:r>
+              <w:rPr>
+                <w:szCs w:val="24"/>
+              </w:rPr>
+              <w:t>Limpa campos do formulário</w:t>
+            </w:r>
+          </w:p>
+        </w:tc>
+      </w:tr>
+      <w:tr>
+        <w:tc>
+          <w:tcPr>
+            <w:tcW w:w="2694" w:type="dxa"/>
+          </w:tcPr>
+          <w:p>
+            <w:pPr>
+              <w:pStyle w:val="PargrafodaLista"/>
+              <w:spacing w:line="360" w:lineRule="auto"/>
+              <w:ind w:left="0"/>
+              <w:jc w:val="both"/>
+              <w:rPr>
+                <w:szCs w:val="24"/>
+              </w:rPr>
+            </w:pPr>
+            <w:r>
+              <w:rPr>
+                <w:szCs w:val="24"/>
+              </w:rPr>
+              <w:t>Registrar</w:t>
+            </w:r>
+          </w:p>
+        </w:tc>
+        <w:tc>
+          <w:tcPr>
+            <w:tcW w:w="6378" w:type="dxa"/>
+          </w:tcPr>
+          <w:p>
+            <w:pPr>
+              <w:pStyle w:val="PargrafodaLista"/>
+              <w:spacing w:line="360" w:lineRule="auto"/>
+              <w:ind w:left="0"/>
+              <w:jc w:val="both"/>
+              <w:rPr>
+                <w:szCs w:val="24"/>
+              </w:rPr>
+            </w:pPr>
+            <w:r>
+              <w:rPr>
+                <w:szCs w:val="24"/>
+              </w:rPr>
+              <w:t>Aciona o UC</w:t>
+            </w:r>
+            <w:r>
+              <w:rPr>
+                <w:szCs w:val="24"/>
+              </w:rPr>
+              <w:t xml:space="preserve">02, UC03 e exibe a interface </w:t>
+            </w:r>
+            <w:proofErr w:type="gramStart"/>
+            <w:r>
+              <w:rPr>
+                <w:szCs w:val="24"/>
+              </w:rPr>
+              <w:t>I03</w:t>
+            </w:r>
+            <w:proofErr w:type="gramEnd"/>
+          </w:p>
+        </w:tc>
+      </w:tr>
+      <w:tr>
+        <w:tc>
+          <w:tcPr>
+            <w:tcW w:w="2694" w:type="dxa"/>
+          </w:tcPr>
+          <w:p>
+            <w:pPr>
+              <w:pStyle w:val="PargrafodaLista"/>
+              <w:spacing w:line="360" w:lineRule="auto"/>
+              <w:ind w:left="0"/>
+              <w:jc w:val="both"/>
+              <w:rPr>
+                <w:szCs w:val="24"/>
+              </w:rPr>
+            </w:pPr>
+            <w:r>
+              <w:rPr>
+                <w:szCs w:val="24"/>
+              </w:rPr>
+              <w:t>Voltar</w:t>
+            </w:r>
+          </w:p>
+        </w:tc>
+        <w:tc>
+          <w:tcPr>
+            <w:tcW w:w="6378" w:type="dxa"/>
+          </w:tcPr>
+          <w:p>
+            <w:pPr>
+              <w:pStyle w:val="PargrafodaLista"/>
+              <w:spacing w:line="360" w:lineRule="auto"/>
+              <w:ind w:left="0"/>
+              <w:jc w:val="both"/>
+              <w:rPr>
+                <w:szCs w:val="24"/>
+              </w:rPr>
+            </w:pPr>
+            <w:r>
+              <w:rPr>
+                <w:szCs w:val="24"/>
+              </w:rPr>
+              <w:t>Retorna para a Tela Inicial do Sistema I01</w:t>
+            </w:r>
+          </w:p>
+        </w:tc>
+      </w:tr>
+    </w:tbl>
+    <w:p>
+      <w:pPr>
+        <w:pStyle w:val="PargrafodaLista"/>
+        <w:spacing w:after="0" w:line="360" w:lineRule="auto"/>
+        <w:ind w:left="1224"/>
+        <w:jc w:val="both"/>
+        <w:rPr>
+          <w:szCs w:val="24"/>
+        </w:rPr>
+      </w:pPr>
+    </w:p>
+    <w:p>
+      <w:pPr>
+        <w:pStyle w:val="PargrafodaLista"/>
+        <w:numPr>
+          <w:ilvl w:val="1"/>
+          <w:numId w:val="1"/>
+        </w:numPr>
+        <w:spacing w:after="0" w:line="360" w:lineRule="auto"/>
+        <w:jc w:val="both"/>
+        <w:rPr>
+          <w:b/>
+          <w:szCs w:val="24"/>
+        </w:rPr>
+      </w:pPr>
+      <w:r>
+        <w:rPr>
+          <w:b/>
+          <w:szCs w:val="24"/>
+        </w:rPr>
+        <w:t>Interface I0</w:t>
+      </w:r>
+      <w:r>
+        <w:rPr>
+          <w:b/>
+          <w:szCs w:val="24"/>
+        </w:rPr>
+        <w:t>3</w:t>
+      </w:r>
+      <w:r>
+        <w:rPr>
+          <w:b/>
+          <w:szCs w:val="24"/>
+        </w:rPr>
+        <w:t xml:space="preserve"> – Tela </w:t>
+      </w:r>
+      <w:r>
+        <w:rPr>
+          <w:b/>
+          <w:szCs w:val="24"/>
+        </w:rPr>
+        <w:t>Ativar</w:t>
+      </w:r>
+      <w:r>
+        <w:rPr>
+          <w:b/>
+          <w:szCs w:val="24"/>
+        </w:rPr>
+        <w:t xml:space="preserve"> Usuário</w:t>
+      </w:r>
+    </w:p>
+    <w:p>
+      <w:pPr>
+        <w:pStyle w:val="PargrafodaLista"/>
+        <w:numPr>
+          <w:ilvl w:val="2"/>
+          <w:numId w:val="1"/>
+        </w:numPr>
+        <w:spacing w:after="0" w:line="360" w:lineRule="auto"/>
+        <w:jc w:val="both"/>
+        <w:rPr>
+          <w:szCs w:val="24"/>
+        </w:rPr>
+      </w:pPr>
+      <w:r>
+        <w:rPr>
+          <w:szCs w:val="24"/>
+        </w:rPr>
+        <w:t>Interface</w:t>
+      </w:r>
+    </w:p>
+    <w:p>
+      <w:pPr>
+        <w:pStyle w:val="PargrafodaLista"/>
+        <w:spacing w:after="0" w:line="360" w:lineRule="auto"/>
+        <w:ind w:left="1224"/>
+        <w:jc w:val="both"/>
+        <w:rPr>
+          <w:szCs w:val="24"/>
+        </w:rPr>
+      </w:pPr>
+    </w:p>
+    <w:p>
+      <w:pPr>
+        <w:spacing w:after="0" w:line="360" w:lineRule="auto"/>
+        <w:jc w:val="center"/>
+        <w:rPr>
+          <w:szCs w:val="24"/>
+        </w:rPr>
+      </w:pPr>
+      <w:r>
+        <w:rPr>
+          <w:noProof/>
+          <w:szCs w:val="24"/>
+          <w:lang w:eastAsia="pt-BR"/>
+        </w:rPr>
+        <w:drawing>
+          <wp:inline distT="0" distB="0" distL="0" distR="0">
+            <wp:extent cx="3800475" cy="2971800"/>
+            <wp:effectExtent l="19050" t="19050" r="28575" b="19050"/>
+            <wp:docPr id="6" name="Imagem 6"/>
+            <wp:cNvGraphicFramePr>
+              <a:graphicFrameLocks xmlns:a="http://schemas.openxmlformats.org/drawingml/2006/main" noChangeAspect="1"/>
+            </wp:cNvGraphicFramePr>
+            <a:graphic xmlns:a="http://schemas.openxmlformats.org/drawingml/2006/main">
+              <a:graphicData uri="http://schemas.openxmlformats.org/drawingml/2006/picture">
+                <pic:pic xmlns:pic="http://schemas.openxmlformats.org/drawingml/2006/picture">
+                  <pic:nvPicPr>
+                    <pic:cNvPr id="0" name="I03.png"/>
+                    <pic:cNvPicPr/>
+                  </pic:nvPicPr>
+                  <pic:blipFill rotWithShape="1">
+                    <a:blip r:embed="rId11">
+                      <a:extLst>
+                        <a:ext uri="{28A0092B-C50C-407E-A947-70E740481C1C}">
+                          <a14:useLocalDpi xmlns:a14="http://schemas.microsoft.com/office/drawing/2010/main" val="0"/>
+                        </a:ext>
+                      </a:extLst>
+                    </a:blip>
+                    <a:srcRect l="17047" r="16917"/>
+                    <a:stretch/>
+                  </pic:blipFill>
+                  <pic:spPr bwMode="auto">
+                    <a:xfrm>
+                      <a:off x="0" y="0"/>
+                      <a:ext cx="3803723" cy="2974340"/>
+                    </a:xfrm>
+                    <a:prstGeom prst="rect">
+                      <a:avLst/>
+                    </a:prstGeom>
+                    <a:ln>
+                      <a:solidFill>
+                        <a:schemeClr val="tx1"/>
+                      </a:solidFill>
+                    </a:ln>
+                    <a:extLst>
+                      <a:ext uri="{53640926-AAD7-44D8-BBD7-CCE9431645EC}">
+                        <a14:shadowObscured xmlns:a14="http://schemas.microsoft.com/office/drawing/2010/main"/>
+                      </a:ext>
+                    </a:extLst>
+                  </pic:spPr>
+                </pic:pic>
+              </a:graphicData>
+            </a:graphic>
+          </wp:inline>
+        </w:drawing>
+      </w:r>
+    </w:p>
+    <w:p>
+      <w:pPr>
+        <w:spacing w:after="0" w:line="360" w:lineRule="auto"/>
+        <w:jc w:val="both"/>
+        <w:rPr>
+          <w:szCs w:val="24"/>
+        </w:rPr>
+      </w:pPr>
+    </w:p>
+    <w:p>
+      <w:pPr>
+        <w:pStyle w:val="PargrafodaLista"/>
+        <w:numPr>
+          <w:ilvl w:val="2"/>
+          <w:numId w:val="1"/>
+        </w:numPr>
+        <w:spacing w:after="0" w:line="360" w:lineRule="auto"/>
+        <w:jc w:val="both"/>
+        <w:rPr>
+          <w:szCs w:val="24"/>
+        </w:rPr>
+      </w:pPr>
+      <w:r>
+        <w:rPr>
+          <w:szCs w:val="24"/>
+        </w:rPr>
+        <w:t>Campos</w:t>
+      </w:r>
+    </w:p>
+    <w:tbl>
+      <w:tblPr>
+        <w:tblStyle w:val="Tabelacomgrade"/>
+        <w:tblW w:w="0" w:type="auto"/>
+        <w:tblInd w:w="108" w:type="dxa"/>
+        <w:tblLook w:val="04A0" w:firstRow="1" w:lastRow="0" w:firstColumn="1" w:lastColumn="0" w:noHBand="0" w:noVBand="1"/>
+      </w:tblPr>
+      <w:tblGrid>
+        <w:gridCol w:w="2268"/>
+        <w:gridCol w:w="1701"/>
+        <w:gridCol w:w="3402"/>
+        <w:gridCol w:w="1808"/>
+      </w:tblGrid>
+      <w:tr>
+        <w:tc>
+          <w:tcPr>
+            <w:tcW w:w="2268" w:type="dxa"/>
+          </w:tcPr>
+          <w:p>
+            <w:pPr>
+              <w:pStyle w:val="PargrafodaLista"/>
+              <w:spacing w:line="360" w:lineRule="auto"/>
+              <w:ind w:left="0"/>
+              <w:jc w:val="center"/>
+              <w:rPr>
+                <w:b/>
+                <w:szCs w:val="24"/>
+              </w:rPr>
+            </w:pPr>
+            <w:r>
+              <w:rPr>
+                <w:b/>
+                <w:szCs w:val="24"/>
+              </w:rPr>
+              <w:t>Nome</w:t>
+            </w:r>
+          </w:p>
+        </w:tc>
+        <w:tc>
+          <w:tcPr>
+            <w:tcW w:w="1701" w:type="dxa"/>
+          </w:tcPr>
+          <w:p>
+            <w:pPr>
+              <w:pStyle w:val="PargrafodaLista"/>
+              <w:spacing w:line="360" w:lineRule="auto"/>
+              <w:ind w:left="0"/>
+              <w:jc w:val="center"/>
+              <w:rPr>
+                <w:b/>
+                <w:szCs w:val="24"/>
+              </w:rPr>
+            </w:pPr>
+            <w:r>
+              <w:rPr>
+                <w:b/>
+                <w:szCs w:val="24"/>
+              </w:rPr>
+              <w:t>Tipo</w:t>
+            </w:r>
+          </w:p>
+        </w:tc>
+        <w:tc>
+          <w:tcPr>
+            <w:tcW w:w="3402" w:type="dxa"/>
+          </w:tcPr>
+          <w:p>
+            <w:pPr>
+              <w:pStyle w:val="PargrafodaLista"/>
+              <w:spacing w:line="360" w:lineRule="auto"/>
+              <w:ind w:left="0"/>
+              <w:jc w:val="center"/>
+              <w:rPr>
+                <w:b/>
+                <w:szCs w:val="24"/>
+              </w:rPr>
+            </w:pPr>
+            <w:r>
+              <w:rPr>
+                <w:b/>
+                <w:szCs w:val="24"/>
+              </w:rPr>
+              <w:t>Valores Válidos</w:t>
+            </w:r>
+          </w:p>
+        </w:tc>
+        <w:tc>
+          <w:tcPr>
+            <w:tcW w:w="1808" w:type="dxa"/>
+          </w:tcPr>
+          <w:p>
+            <w:pPr>
+              <w:pStyle w:val="PargrafodaLista"/>
+              <w:spacing w:line="360" w:lineRule="auto"/>
+              <w:ind w:left="0"/>
+              <w:jc w:val="center"/>
+              <w:rPr>
+                <w:b/>
+                <w:szCs w:val="24"/>
+              </w:rPr>
+            </w:pPr>
+            <w:r>
+              <w:rPr>
+                <w:b/>
+                <w:szCs w:val="24"/>
+              </w:rPr>
+              <w:t>Observações</w:t>
+            </w:r>
+          </w:p>
+        </w:tc>
+      </w:tr>
+      <w:tr>
+        <w:tc>
+          <w:tcPr>
+            <w:tcW w:w="2268" w:type="dxa"/>
+          </w:tcPr>
+          <w:p>
+            <w:pPr>
+              <w:pStyle w:val="PargrafodaLista"/>
+              <w:spacing w:line="360" w:lineRule="auto"/>
+              <w:ind w:left="0"/>
+              <w:jc w:val="both"/>
+              <w:rPr>
+                <w:szCs w:val="24"/>
+              </w:rPr>
+            </w:pPr>
+            <w:r>
+              <w:rPr>
+                <w:szCs w:val="24"/>
+              </w:rPr>
+              <w:t>Código</w:t>
+            </w:r>
+          </w:p>
+        </w:tc>
+        <w:tc>
+          <w:tcPr>
+            <w:tcW w:w="1701" w:type="dxa"/>
+          </w:tcPr>
+          <w:p>
+            <w:pPr>
+              <w:pStyle w:val="PargrafodaLista"/>
+              <w:spacing w:line="360" w:lineRule="auto"/>
+              <w:ind w:left="0"/>
+              <w:jc w:val="center"/>
+              <w:rPr>
+                <w:szCs w:val="24"/>
+              </w:rPr>
+            </w:pPr>
+            <w:r>
+              <w:rPr>
+                <w:szCs w:val="24"/>
+              </w:rPr>
+              <w:t>Alfanumérico</w:t>
+            </w:r>
+          </w:p>
+        </w:tc>
+        <w:tc>
+          <w:tcPr>
+            <w:tcW w:w="3402" w:type="dxa"/>
+          </w:tcPr>
+          <w:p>
+            <w:pPr>
+              <w:pStyle w:val="PargrafodaLista"/>
+              <w:spacing w:line="360" w:lineRule="auto"/>
+              <w:ind w:left="0"/>
+              <w:jc w:val="center"/>
+              <w:rPr>
+                <w:szCs w:val="24"/>
+              </w:rPr>
+            </w:pPr>
+            <w:r>
+              <w:rPr>
+                <w:szCs w:val="24"/>
+              </w:rPr>
+              <w:t>Qualquer valor</w:t>
+            </w:r>
+          </w:p>
+        </w:tc>
+        <w:tc>
+          <w:tcPr>
+            <w:tcW w:w="1808" w:type="dxa"/>
+          </w:tcPr>
+          <w:p>
+            <w:pPr>
+              <w:pStyle w:val="PargrafodaLista"/>
+              <w:spacing w:line="360" w:lineRule="auto"/>
+              <w:ind w:left="0"/>
+              <w:jc w:val="center"/>
+              <w:rPr>
+                <w:szCs w:val="24"/>
+              </w:rPr>
+            </w:pPr>
+            <w:r>
+              <w:rPr>
+                <w:szCs w:val="24"/>
+              </w:rPr>
+              <w:t>Obrigatório</w:t>
+            </w:r>
+          </w:p>
+        </w:tc>
+      </w:tr>
+    </w:tbl>
+    <w:p>
+      <w:pPr>
+        <w:spacing w:after="0" w:line="360" w:lineRule="auto"/>
+        <w:jc w:val="both"/>
+        <w:rPr>
+          <w:szCs w:val="24"/>
+        </w:rPr>
+      </w:pPr>
+    </w:p>
+    <w:p>
+      <w:pPr>
+        <w:pStyle w:val="PargrafodaLista"/>
+        <w:numPr>
+          <w:ilvl w:val="2"/>
+          <w:numId w:val="1"/>
+        </w:numPr>
+        <w:spacing w:after="0" w:line="360" w:lineRule="auto"/>
+        <w:jc w:val="both"/>
+        <w:rPr>
+          <w:szCs w:val="24"/>
+        </w:rPr>
+      </w:pPr>
+      <w:r>
+        <w:rPr>
+          <w:szCs w:val="24"/>
+        </w:rPr>
+        <w:t>Comandos</w:t>
+      </w:r>
+    </w:p>
+    <w:tbl>
+      <w:tblPr>
+        <w:tblStyle w:val="Tabelacomgrade"/>
+        <w:tblW w:w="0" w:type="auto"/>
+        <w:tblInd w:w="108" w:type="dxa"/>
+        <w:tblLook w:val="04A0" w:firstRow="1" w:lastRow="0" w:firstColumn="1" w:lastColumn="0" w:noHBand="0" w:noVBand="1"/>
+      </w:tblPr>
+      <w:tblGrid>
+        <w:gridCol w:w="2694"/>
+        <w:gridCol w:w="6378"/>
+      </w:tblGrid>
+      <w:tr>
+        <w:tc>
+          <w:tcPr>
+            <w:tcW w:w="2694" w:type="dxa"/>
+          </w:tcPr>
+          <w:p>
+            <w:pPr>
+              <w:pStyle w:val="PargrafodaLista"/>
+              <w:spacing w:line="360" w:lineRule="auto"/>
+              <w:ind w:left="0"/>
+              <w:jc w:val="center"/>
+              <w:rPr>
+                <w:b/>
+                <w:szCs w:val="24"/>
+              </w:rPr>
+            </w:pPr>
+            <w:r>
+              <w:rPr>
+                <w:b/>
+                <w:szCs w:val="24"/>
+              </w:rPr>
+              <w:t>Nome</w:t>
+            </w:r>
+          </w:p>
+        </w:tc>
+        <w:tc>
+          <w:tcPr>
+            <w:tcW w:w="6378" w:type="dxa"/>
+          </w:tcPr>
+          <w:p>
+            <w:pPr>
+              <w:pStyle w:val="PargrafodaLista"/>
+              <w:spacing w:line="360" w:lineRule="auto"/>
+              <w:ind w:left="0"/>
+              <w:jc w:val="center"/>
+              <w:rPr>
+                <w:b/>
+                <w:szCs w:val="24"/>
+              </w:rPr>
+            </w:pPr>
+            <w:r>
+              <w:rPr>
+                <w:b/>
+                <w:szCs w:val="24"/>
+              </w:rPr>
+              <w:t>Ação</w:t>
+            </w:r>
+          </w:p>
+        </w:tc>
+      </w:tr>
+      <w:tr>
+        <w:tc>
+          <w:tcPr>
+            <w:tcW w:w="2694" w:type="dxa"/>
+          </w:tcPr>
+          <w:p>
+            <w:pPr>
+              <w:pStyle w:val="PargrafodaLista"/>
+              <w:spacing w:line="360" w:lineRule="auto"/>
+              <w:ind w:left="0"/>
+              <w:jc w:val="both"/>
+              <w:rPr>
+                <w:szCs w:val="24"/>
+              </w:rPr>
+            </w:pPr>
+            <w:r>
+              <w:rPr>
+                <w:szCs w:val="24"/>
+              </w:rPr>
+              <w:t>Ativar</w:t>
+            </w:r>
+          </w:p>
+        </w:tc>
+        <w:tc>
+          <w:tcPr>
+            <w:tcW w:w="6378" w:type="dxa"/>
+          </w:tcPr>
+          <w:p>
+            <w:pPr>
+              <w:pStyle w:val="PargrafodaLista"/>
+              <w:spacing w:line="360" w:lineRule="auto"/>
+              <w:ind w:left="0"/>
+              <w:jc w:val="both"/>
+              <w:rPr>
+                <w:szCs w:val="24"/>
+              </w:rPr>
+            </w:pPr>
+            <w:r>
+              <w:rPr>
+                <w:szCs w:val="24"/>
+              </w:rPr>
+              <w:t>Aciona o UC0</w:t>
+            </w:r>
+            <w:r>
+              <w:rPr>
+                <w:szCs w:val="24"/>
+              </w:rPr>
+              <w:t>4 e exibe a interface I04</w:t>
+            </w:r>
+          </w:p>
+        </w:tc>
+      </w:tr>
+      <w:tr>
+        <w:tc>
+          <w:tcPr>
+            <w:tcW w:w="2694" w:type="dxa"/>
+          </w:tcPr>
+          <w:p>
+            <w:pPr>
+              <w:pStyle w:val="PargrafodaLista"/>
+              <w:spacing w:line="360" w:lineRule="auto"/>
+              <w:ind w:left="0"/>
+              <w:jc w:val="both"/>
+              <w:rPr>
+                <w:szCs w:val="24"/>
+              </w:rPr>
+            </w:pPr>
+            <w:r>
+              <w:rPr>
+                <w:szCs w:val="24"/>
+              </w:rPr>
+              <w:t>Voltar</w:t>
+            </w:r>
+          </w:p>
+        </w:tc>
+        <w:tc>
+          <w:tcPr>
+            <w:tcW w:w="6378" w:type="dxa"/>
+          </w:tcPr>
+          <w:p>
+            <w:pPr>
+              <w:pStyle w:val="PargrafodaLista"/>
+              <w:spacing w:line="360" w:lineRule="auto"/>
+              <w:ind w:left="0"/>
+              <w:jc w:val="both"/>
+              <w:rPr>
+                <w:szCs w:val="24"/>
+              </w:rPr>
+            </w:pPr>
+            <w:r>
+              <w:rPr>
+                <w:szCs w:val="24"/>
+              </w:rPr>
+              <w:t>Retorna para a Tela Inicial do Sistema I01</w:t>
+            </w:r>
+          </w:p>
+        </w:tc>
+      </w:tr>
+    </w:tbl>
+    <w:p>
+      <w:pPr>
+        <w:pStyle w:val="PargrafodaLista"/>
+        <w:spacing w:after="0" w:line="360" w:lineRule="auto"/>
+        <w:ind w:left="1224"/>
+        <w:jc w:val="both"/>
+        <w:rPr>
+          <w:szCs w:val="24"/>
+        </w:rPr>
+      </w:pPr>
+    </w:p>
+    <w:p>
+      <w:pPr>
+        <w:rPr>
+          <w:szCs w:val="24"/>
+        </w:rPr>
+      </w:pPr>
+      <w:r>
+        <w:rPr>
+          <w:szCs w:val="24"/>
+        </w:rPr>
+        <w:br w:type="page"/>
+      </w:r>
+    </w:p>
+    <w:p>
+      <w:pPr>
+        <w:pStyle w:val="PargrafodaLista"/>
+        <w:numPr>
+          <w:ilvl w:val="1"/>
+          <w:numId w:val="1"/>
+        </w:numPr>
+        <w:spacing w:after="0" w:line="360" w:lineRule="auto"/>
+        <w:jc w:val="both"/>
+        <w:rPr>
+          <w:b/>
+          <w:szCs w:val="24"/>
+        </w:rPr>
+      </w:pPr>
+      <w:r>
+        <w:rPr>
+          <w:b/>
+          <w:szCs w:val="24"/>
+        </w:rPr>
+        <w:lastRenderedPageBreak/>
+        <w:t>Interface I0</w:t>
+      </w:r>
+      <w:r>
+        <w:rPr>
+          <w:b/>
+          <w:szCs w:val="24"/>
+        </w:rPr>
+        <w:t>4</w:t>
+      </w:r>
+      <w:r>
+        <w:rPr>
+          <w:b/>
+          <w:szCs w:val="24"/>
+        </w:rPr>
+        <w:t xml:space="preserve"> – Tela </w:t>
+      </w:r>
+      <w:r>
+        <w:rPr>
+          <w:b/>
+          <w:szCs w:val="24"/>
+        </w:rPr>
+        <w:t xml:space="preserve">Final </w:t>
+      </w:r>
+      <w:r>
+        <w:rPr>
+          <w:b/>
+          <w:szCs w:val="24"/>
+        </w:rPr>
+        <w:t xml:space="preserve">de Registro de </w:t>
+      </w:r>
+      <w:r>
+        <w:rPr>
+          <w:b/>
+          <w:szCs w:val="24"/>
+        </w:rPr>
+        <w:t>Usuário</w:t>
+      </w:r>
+    </w:p>
+    <w:p>
+      <w:pPr>
+        <w:pStyle w:val="PargrafodaLista"/>
+        <w:numPr>
+          <w:ilvl w:val="2"/>
+          <w:numId w:val="1"/>
+        </w:numPr>
+        <w:spacing w:after="0" w:line="360" w:lineRule="auto"/>
+        <w:jc w:val="both"/>
+        <w:rPr>
+          <w:szCs w:val="24"/>
+        </w:rPr>
+      </w:pPr>
+      <w:r>
+        <w:rPr>
+          <w:szCs w:val="24"/>
+        </w:rPr>
+        <w:t>Interface</w:t>
+      </w:r>
+    </w:p>
+    <w:p>
+      <w:pPr>
+        <w:pStyle w:val="PargrafodaLista"/>
+        <w:spacing w:after="0" w:line="360" w:lineRule="auto"/>
+        <w:ind w:left="1224"/>
+        <w:jc w:val="both"/>
+        <w:rPr>
+          <w:szCs w:val="24"/>
+        </w:rPr>
+      </w:pPr>
+    </w:p>
+    <w:p>
+      <w:pPr>
+        <w:spacing w:after="0" w:line="360" w:lineRule="auto"/>
+        <w:jc w:val="center"/>
+        <w:rPr>
+          <w:szCs w:val="24"/>
+        </w:rPr>
+      </w:pPr>
+      <w:r>
+        <w:rPr>
+          <w:noProof/>
+          <w:szCs w:val="24"/>
+          <w:lang w:eastAsia="pt-BR"/>
+        </w:rPr>
+        <w:drawing>
+          <wp:inline distT="0" distB="0" distL="0" distR="0">
+            <wp:extent cx="3762375" cy="2962275"/>
+            <wp:effectExtent l="19050" t="19050" r="28575" b="28575"/>
+            <wp:docPr id="8" name="Imagem 8"/>
+            <wp:cNvGraphicFramePr>
+              <a:graphicFrameLocks xmlns:a="http://schemas.openxmlformats.org/drawingml/2006/main" noChangeAspect="1"/>
+            </wp:cNvGraphicFramePr>
+            <a:graphic xmlns:a="http://schemas.openxmlformats.org/drawingml/2006/main">
+              <a:graphicData uri="http://schemas.openxmlformats.org/drawingml/2006/picture">
+                <pic:pic xmlns:pic="http://schemas.openxmlformats.org/drawingml/2006/picture">
+                  <pic:nvPicPr>
+                    <pic:cNvPr id="0" name="I04.png"/>
+                    <pic:cNvPicPr/>
+                  </pic:nvPicPr>
+                  <pic:blipFill rotWithShape="1">
+                    <a:blip r:embed="rId12">
+                      <a:extLst>
+                        <a:ext uri="{28A0092B-C50C-407E-A947-70E740481C1C}">
+                          <a14:useLocalDpi xmlns:a14="http://schemas.microsoft.com/office/drawing/2010/main" val="0"/>
+                        </a:ext>
+                      </a:extLst>
+                    </a:blip>
+                    <a:srcRect l="17877" r="16734"/>
+                    <a:stretch/>
+                  </pic:blipFill>
+                  <pic:spPr bwMode="auto">
+                    <a:xfrm>
+                      <a:off x="0" y="0"/>
+                      <a:ext cx="3766408" cy="2965450"/>
+                    </a:xfrm>
+                    <a:prstGeom prst="rect">
+                      <a:avLst/>
+                    </a:prstGeom>
+                    <a:ln>
+                      <a:solidFill>
+                        <a:schemeClr val="tx1"/>
+                      </a:solidFill>
+                    </a:ln>
+                    <a:extLst>
+                      <a:ext uri="{53640926-AAD7-44D8-BBD7-CCE9431645EC}">
+                        <a14:shadowObscured xmlns:a14="http://schemas.microsoft.com/office/drawing/2010/main"/>
+                      </a:ext>
+                    </a:extLst>
+                  </pic:spPr>
+                </pic:pic>
+              </a:graphicData>
+            </a:graphic>
+          </wp:inline>
+        </w:drawing>
+      </w:r>
+      <w:bookmarkStart w:id="0" w:name="_GoBack"/>
+      <w:bookmarkEnd w:id="0"/>
+    </w:p>
+    <w:p>
+      <w:pPr>
+        <w:spacing w:after="0" w:line="360" w:lineRule="auto"/>
+        <w:jc w:val="both"/>
+        <w:rPr>
+          <w:szCs w:val="24"/>
+        </w:rPr>
+      </w:pPr>
+    </w:p>
+    <w:p>
+      <w:pPr>
+        <w:pStyle w:val="PargrafodaLista"/>
+        <w:numPr>
+          <w:ilvl w:val="2"/>
+          <w:numId w:val="1"/>
+        </w:numPr>
+        <w:spacing w:after="0" w:line="360" w:lineRule="auto"/>
+        <w:jc w:val="both"/>
+        <w:rPr>
+          <w:szCs w:val="24"/>
+        </w:rPr>
+      </w:pPr>
+      <w:r>
+        <w:rPr>
+          <w:szCs w:val="24"/>
+        </w:rPr>
+        <w:t>Comandos</w:t>
+      </w:r>
+    </w:p>
+    <w:tbl>
+      <w:tblPr>
+        <w:tblStyle w:val="Tabelacomgrade"/>
+        <w:tblW w:w="0" w:type="auto"/>
+        <w:tblInd w:w="108" w:type="dxa"/>
+        <w:tblLook w:val="04A0" w:firstRow="1" w:lastRow="0" w:firstColumn="1" w:lastColumn="0" w:noHBand="0" w:noVBand="1"/>
+      </w:tblPr>
+      <w:tblGrid>
+        <w:gridCol w:w="2694"/>
+        <w:gridCol w:w="6378"/>
+      </w:tblGrid>
+      <w:tr>
+        <w:tc>
+          <w:tcPr>
+            <w:tcW w:w="2694" w:type="dxa"/>
+          </w:tcPr>
+          <w:p>
+            <w:pPr>
+              <w:pStyle w:val="PargrafodaLista"/>
+              <w:spacing w:line="360" w:lineRule="auto"/>
+              <w:ind w:left="0"/>
+              <w:jc w:val="center"/>
+              <w:rPr>
+                <w:b/>
+                <w:szCs w:val="24"/>
+              </w:rPr>
+            </w:pPr>
+            <w:r>
+              <w:rPr>
+                <w:b/>
+                <w:szCs w:val="24"/>
+              </w:rPr>
+              <w:t>Nome</w:t>
+            </w:r>
+          </w:p>
+        </w:tc>
+        <w:tc>
+          <w:tcPr>
+            <w:tcW w:w="6378" w:type="dxa"/>
+          </w:tcPr>
+          <w:p>
+            <w:pPr>
+              <w:pStyle w:val="PargrafodaLista"/>
+              <w:spacing w:line="360" w:lineRule="auto"/>
+              <w:ind w:left="0"/>
+              <w:jc w:val="center"/>
+              <w:rPr>
+                <w:b/>
+                <w:szCs w:val="24"/>
+              </w:rPr>
+            </w:pPr>
+            <w:r>
+              <w:rPr>
+                <w:b/>
+                <w:szCs w:val="24"/>
+              </w:rPr>
+              <w:t>Ação</w:t>
+            </w:r>
+          </w:p>
+        </w:tc>
+      </w:tr>
+      <w:tr>
+        <w:tc>
+          <w:tcPr>
+            <w:tcW w:w="2694" w:type="dxa"/>
+          </w:tcPr>
+          <w:p>
+            <w:pPr>
+              <w:pStyle w:val="PargrafodaLista"/>
+              <w:spacing w:line="360" w:lineRule="auto"/>
+              <w:ind w:left="0"/>
+              <w:jc w:val="both"/>
+              <w:rPr>
+                <w:szCs w:val="24"/>
+              </w:rPr>
+            </w:pPr>
+            <w:r>
+              <w:rPr>
+                <w:szCs w:val="24"/>
+              </w:rPr>
+              <w:t>Voltar</w:t>
+            </w:r>
+          </w:p>
+        </w:tc>
+        <w:tc>
+          <w:tcPr>
+            <w:tcW w:w="6378" w:type="dxa"/>
+          </w:tcPr>
+          <w:p>
+            <w:pPr>
+              <w:pStyle w:val="PargrafodaLista"/>
+              <w:spacing w:line="360" w:lineRule="auto"/>
+              <w:ind w:left="0"/>
+              <w:jc w:val="both"/>
+              <w:rPr>
+                <w:szCs w:val="24"/>
+              </w:rPr>
+            </w:pPr>
+            <w:r>
+              <w:rPr>
+                <w:szCs w:val="24"/>
+              </w:rPr>
+              <w:t>Retorna para a Tela Inicial do Sistema I01</w:t>
+            </w:r>
+          </w:p>
+        </w:tc>
+      </w:tr>
+    </w:tbl>
+    <w:p>
+      <w:pPr>
+        <w:pStyle w:val="PargrafodaLista"/>
+        <w:spacing w:after="0" w:line="360" w:lineRule="auto"/>
+        <w:ind w:left="1224"/>
+        <w:jc w:val="both"/>
+        <w:rPr>
           <w:szCs w:val="24"/>
         </w:rPr>
       </w:pPr>
     </w:p>
     <w:sectPr>
-      <w:headerReference w:type="default" r:id="rId8"/>
+      <w:headerReference w:type="default" r:id="rId13"/>
       <w:pgSz w:w="11906" w:h="16838"/>
       <w:pgMar w:top="1701" w:right="1134" w:bottom="1134" w:left="1701" w:header="709" w:footer="709" w:gutter="0"/>
       <w:cols w:space="708"/>
@@ -682,8 +3481,13 @@
           <w:r>
             <w:fldChar w:fldCharType="separate"/>
           </w:r>
+          <w:proofErr w:type="gramStart"/>
           <w:r>
-            <w:t>1.</w:t>
+            <w:t>1</w:t>
+          </w:r>
+          <w:proofErr w:type="gramEnd"/>
+          <w:r>
+            <w:t>.</w:t>
           </w:r>
           <w:r>
             <w:fldChar w:fldCharType="end"/>
@@ -754,6 +3558,608 @@
 <file path=word/numbering.xml><?xml version="1.0" encoding="utf-8"?>
 <w:numbering xmlns:wpc="http://schemas.microsoft.com/office/word/2010/wordprocessingCanvas" xmlns:mc="http://schemas.openxmlformats.org/markup-compatibility/2006" xmlns:o="urn:schemas-microsoft-com:office:office" xmlns:r="http://schemas.openxmlformats.org/officeDocument/2006/relationships" xmlns:m="http://schemas.openxmlformats.org/officeDocument/2006/math" xmlns:v="urn:schemas-microsoft-com:vml" xmlns:wp14="http://schemas.microsoft.com/office/word/2010/wordprocessingDrawing" xmlns:wp="http://schemas.openxmlformats.org/drawingml/2006/wordprocessingDrawing" xmlns:w10="urn:schemas-microsoft-com:office:word" xmlns:w="http://schemas.openxmlformats.org/wordprocessingml/2006/main" xmlns:w14="http://schemas.microsoft.com/office/word/2010/wordml" xmlns:wpg="http://schemas.microsoft.com/office/word/2010/wordprocessingGroup" xmlns:wpi="http://schemas.microsoft.com/office/word/2010/wordprocessingInk" xmlns:wne="http://schemas.microsoft.com/office/word/2006/wordml" xmlns:wps="http://schemas.microsoft.com/office/word/2010/wordprocessingShape" mc:Ignorable="w14 wp14">
   <w:abstractNum w:abstractNumId="0">
+    <w:nsid w:val="0C024B74"/>
+    <w:multiLevelType w:val="multilevel"/>
+    <w:tmpl w:val="0416001F"/>
+    <w:lvl w:ilvl="0">
+      <w:start w:val="1"/>
+      <w:numFmt w:val="decimal"/>
+      <w:lvlText w:val="%1."/>
+      <w:lvlJc w:val="left"/>
+      <w:pPr>
+        <w:ind w:left="360" w:hanging="360"/>
+      </w:pPr>
+    </w:lvl>
+    <w:lvl w:ilvl="1">
+      <w:start w:val="1"/>
+      <w:numFmt w:val="decimal"/>
+      <w:lvlText w:val="%1.%2."/>
+      <w:lvlJc w:val="left"/>
+      <w:pPr>
+        <w:ind w:left="792" w:hanging="432"/>
+      </w:pPr>
+    </w:lvl>
+    <w:lvl w:ilvl="2">
+      <w:start w:val="1"/>
+      <w:numFmt w:val="decimal"/>
+      <w:lvlText w:val="%1.%2.%3."/>
+      <w:lvlJc w:val="left"/>
+      <w:pPr>
+        <w:ind w:left="1224" w:hanging="504"/>
+      </w:pPr>
+    </w:lvl>
+    <w:lvl w:ilvl="3">
+      <w:start w:val="1"/>
+      <w:numFmt w:val="decimal"/>
+      <w:lvlText w:val="%1.%2.%3.%4."/>
+      <w:lvlJc w:val="left"/>
+      <w:pPr>
+        <w:ind w:left="1728" w:hanging="648"/>
+      </w:pPr>
+    </w:lvl>
+    <w:lvl w:ilvl="4">
+      <w:start w:val="1"/>
+      <w:numFmt w:val="decimal"/>
+      <w:lvlText w:val="%1.%2.%3.%4.%5."/>
+      <w:lvlJc w:val="left"/>
+      <w:pPr>
+        <w:ind w:left="2232" w:hanging="792"/>
+      </w:pPr>
+    </w:lvl>
+    <w:lvl w:ilvl="5">
+      <w:start w:val="1"/>
+      <w:numFmt w:val="decimal"/>
+      <w:lvlText w:val="%1.%2.%3.%4.%5.%6."/>
+      <w:lvlJc w:val="left"/>
+      <w:pPr>
+        <w:ind w:left="2736" w:hanging="936"/>
+      </w:pPr>
+    </w:lvl>
+    <w:lvl w:ilvl="6">
+      <w:start w:val="1"/>
+      <w:numFmt w:val="decimal"/>
+      <w:lvlText w:val="%1.%2.%3.%4.%5.%6.%7."/>
+      <w:lvlJc w:val="left"/>
+      <w:pPr>
+        <w:ind w:left="3240" w:hanging="1080"/>
+      </w:pPr>
+    </w:lvl>
+    <w:lvl w:ilvl="7">
+      <w:start w:val="1"/>
+      <w:numFmt w:val="decimal"/>
+      <w:lvlText w:val="%1.%2.%3.%4.%5.%6.%7.%8."/>
+      <w:lvlJc w:val="left"/>
+      <w:pPr>
+        <w:ind w:left="3744" w:hanging="1224"/>
+      </w:pPr>
+    </w:lvl>
+    <w:lvl w:ilvl="8">
+      <w:start w:val="1"/>
+      <w:numFmt w:val="decimal"/>
+      <w:lvlText w:val="%1.%2.%3.%4.%5.%6.%7.%8.%9."/>
+      <w:lvlJc w:val="left"/>
+      <w:pPr>
+        <w:ind w:left="4320" w:hanging="1440"/>
+      </w:pPr>
+    </w:lvl>
+  </w:abstractNum>
+  <w:abstractNum w:abstractNumId="1">
+    <w:nsid w:val="150633B0"/>
+    <w:multiLevelType w:val="multilevel"/>
+    <w:tmpl w:val="0416001F"/>
+    <w:lvl w:ilvl="0">
+      <w:start w:val="1"/>
+      <w:numFmt w:val="decimal"/>
+      <w:lvlText w:val="%1."/>
+      <w:lvlJc w:val="left"/>
+      <w:pPr>
+        <w:ind w:left="360" w:hanging="360"/>
+      </w:pPr>
+    </w:lvl>
+    <w:lvl w:ilvl="1">
+      <w:start w:val="1"/>
+      <w:numFmt w:val="decimal"/>
+      <w:lvlText w:val="%1.%2."/>
+      <w:lvlJc w:val="left"/>
+      <w:pPr>
+        <w:ind w:left="792" w:hanging="432"/>
+      </w:pPr>
+    </w:lvl>
+    <w:lvl w:ilvl="2">
+      <w:start w:val="1"/>
+      <w:numFmt w:val="decimal"/>
+      <w:lvlText w:val="%1.%2.%3."/>
+      <w:lvlJc w:val="left"/>
+      <w:pPr>
+        <w:ind w:left="1224" w:hanging="504"/>
+      </w:pPr>
+    </w:lvl>
+    <w:lvl w:ilvl="3">
+      <w:start w:val="1"/>
+      <w:numFmt w:val="decimal"/>
+      <w:lvlText w:val="%1.%2.%3.%4."/>
+      <w:lvlJc w:val="left"/>
+      <w:pPr>
+        <w:ind w:left="1728" w:hanging="648"/>
+      </w:pPr>
+    </w:lvl>
+    <w:lvl w:ilvl="4">
+      <w:start w:val="1"/>
+      <w:numFmt w:val="decimal"/>
+      <w:lvlText w:val="%1.%2.%3.%4.%5."/>
+      <w:lvlJc w:val="left"/>
+      <w:pPr>
+        <w:ind w:left="2232" w:hanging="792"/>
+      </w:pPr>
+    </w:lvl>
+    <w:lvl w:ilvl="5">
+      <w:start w:val="1"/>
+      <w:numFmt w:val="decimal"/>
+      <w:lvlText w:val="%1.%2.%3.%4.%5.%6."/>
+      <w:lvlJc w:val="left"/>
+      <w:pPr>
+        <w:ind w:left="2736" w:hanging="936"/>
+      </w:pPr>
+    </w:lvl>
+    <w:lvl w:ilvl="6">
+      <w:start w:val="1"/>
+      <w:numFmt w:val="decimal"/>
+      <w:lvlText w:val="%1.%2.%3.%4.%5.%6.%7."/>
+      <w:lvlJc w:val="left"/>
+      <w:pPr>
+        <w:ind w:left="3240" w:hanging="1080"/>
+      </w:pPr>
+    </w:lvl>
+    <w:lvl w:ilvl="7">
+      <w:start w:val="1"/>
+      <w:numFmt w:val="decimal"/>
+      <w:lvlText w:val="%1.%2.%3.%4.%5.%6.%7.%8."/>
+      <w:lvlJc w:val="left"/>
+      <w:pPr>
+        <w:ind w:left="3744" w:hanging="1224"/>
+      </w:pPr>
+    </w:lvl>
+    <w:lvl w:ilvl="8">
+      <w:start w:val="1"/>
+      <w:numFmt w:val="decimal"/>
+      <w:lvlText w:val="%1.%2.%3.%4.%5.%6.%7.%8.%9."/>
+      <w:lvlJc w:val="left"/>
+      <w:pPr>
+        <w:ind w:left="4320" w:hanging="1440"/>
+      </w:pPr>
+    </w:lvl>
+  </w:abstractNum>
+  <w:abstractNum w:abstractNumId="2">
+    <w:nsid w:val="27DB416F"/>
+    <w:multiLevelType w:val="multilevel"/>
+    <w:tmpl w:val="0416001F"/>
+    <w:lvl w:ilvl="0">
+      <w:start w:val="1"/>
+      <w:numFmt w:val="decimal"/>
+      <w:lvlText w:val="%1."/>
+      <w:lvlJc w:val="left"/>
+      <w:pPr>
+        <w:ind w:left="360" w:hanging="360"/>
+      </w:pPr>
+    </w:lvl>
+    <w:lvl w:ilvl="1">
+      <w:start w:val="1"/>
+      <w:numFmt w:val="decimal"/>
+      <w:lvlText w:val="%1.%2."/>
+      <w:lvlJc w:val="left"/>
+      <w:pPr>
+        <w:ind w:left="792" w:hanging="432"/>
+      </w:pPr>
+    </w:lvl>
+    <w:lvl w:ilvl="2">
+      <w:start w:val="1"/>
+      <w:numFmt w:val="decimal"/>
+      <w:lvlText w:val="%1.%2.%3."/>
+      <w:lvlJc w:val="left"/>
+      <w:pPr>
+        <w:ind w:left="1224" w:hanging="504"/>
+      </w:pPr>
+    </w:lvl>
+    <w:lvl w:ilvl="3">
+      <w:start w:val="1"/>
+      <w:numFmt w:val="decimal"/>
+      <w:lvlText w:val="%1.%2.%3.%4."/>
+      <w:lvlJc w:val="left"/>
+      <w:pPr>
+        <w:ind w:left="1728" w:hanging="648"/>
+      </w:pPr>
+    </w:lvl>
+    <w:lvl w:ilvl="4">
+      <w:start w:val="1"/>
+      <w:numFmt w:val="decimal"/>
+      <w:lvlText w:val="%1.%2.%3.%4.%5."/>
+      <w:lvlJc w:val="left"/>
+      <w:pPr>
+        <w:ind w:left="2232" w:hanging="792"/>
+      </w:pPr>
+    </w:lvl>
+    <w:lvl w:ilvl="5">
+      <w:start w:val="1"/>
+      <w:numFmt w:val="decimal"/>
+      <w:lvlText w:val="%1.%2.%3.%4.%5.%6."/>
+      <w:lvlJc w:val="left"/>
+      <w:pPr>
+        <w:ind w:left="2736" w:hanging="936"/>
+      </w:pPr>
+    </w:lvl>
+    <w:lvl w:ilvl="6">
+      <w:start w:val="1"/>
+      <w:numFmt w:val="decimal"/>
+      <w:lvlText w:val="%1.%2.%3.%4.%5.%6.%7."/>
+      <w:lvlJc w:val="left"/>
+      <w:pPr>
+        <w:ind w:left="3240" w:hanging="1080"/>
+      </w:pPr>
+    </w:lvl>
+    <w:lvl w:ilvl="7">
+      <w:start w:val="1"/>
+      <w:numFmt w:val="decimal"/>
+      <w:lvlText w:val="%1.%2.%3.%4.%5.%6.%7.%8."/>
+      <w:lvlJc w:val="left"/>
+      <w:pPr>
+        <w:ind w:left="3744" w:hanging="1224"/>
+      </w:pPr>
+    </w:lvl>
+    <w:lvl w:ilvl="8">
+      <w:start w:val="1"/>
+      <w:numFmt w:val="decimal"/>
+      <w:lvlText w:val="%1.%2.%3.%4.%5.%6.%7.%8.%9."/>
+      <w:lvlJc w:val="left"/>
+      <w:pPr>
+        <w:ind w:left="4320" w:hanging="1440"/>
+      </w:pPr>
+    </w:lvl>
+  </w:abstractNum>
+  <w:abstractNum w:abstractNumId="3">
+    <w:nsid w:val="29735FDE"/>
+    <w:multiLevelType w:val="multilevel"/>
+    <w:tmpl w:val="0416001F"/>
+    <w:lvl w:ilvl="0">
+      <w:start w:val="1"/>
+      <w:numFmt w:val="decimal"/>
+      <w:lvlText w:val="%1."/>
+      <w:lvlJc w:val="left"/>
+      <w:pPr>
+        <w:ind w:left="360" w:hanging="360"/>
+      </w:pPr>
+    </w:lvl>
+    <w:lvl w:ilvl="1">
+      <w:start w:val="1"/>
+      <w:numFmt w:val="decimal"/>
+      <w:lvlText w:val="%1.%2."/>
+      <w:lvlJc w:val="left"/>
+      <w:pPr>
+        <w:ind w:left="792" w:hanging="432"/>
+      </w:pPr>
+    </w:lvl>
+    <w:lvl w:ilvl="2">
+      <w:start w:val="1"/>
+      <w:numFmt w:val="decimal"/>
+      <w:lvlText w:val="%1.%2.%3."/>
+      <w:lvlJc w:val="left"/>
+      <w:pPr>
+        <w:ind w:left="1224" w:hanging="504"/>
+      </w:pPr>
+    </w:lvl>
+    <w:lvl w:ilvl="3">
+      <w:start w:val="1"/>
+      <w:numFmt w:val="decimal"/>
+      <w:lvlText w:val="%1.%2.%3.%4."/>
+      <w:lvlJc w:val="left"/>
+      <w:pPr>
+        <w:ind w:left="1728" w:hanging="648"/>
+      </w:pPr>
+    </w:lvl>
+    <w:lvl w:ilvl="4">
+      <w:start w:val="1"/>
+      <w:numFmt w:val="decimal"/>
+      <w:lvlText w:val="%1.%2.%3.%4.%5."/>
+      <w:lvlJc w:val="left"/>
+      <w:pPr>
+        <w:ind w:left="2232" w:hanging="792"/>
+      </w:pPr>
+    </w:lvl>
+    <w:lvl w:ilvl="5">
+      <w:start w:val="1"/>
+      <w:numFmt w:val="decimal"/>
+      <w:lvlText w:val="%1.%2.%3.%4.%5.%6."/>
+      <w:lvlJc w:val="left"/>
+      <w:pPr>
+        <w:ind w:left="2736" w:hanging="936"/>
+      </w:pPr>
+    </w:lvl>
+    <w:lvl w:ilvl="6">
+      <w:start w:val="1"/>
+      <w:numFmt w:val="decimal"/>
+      <w:lvlText w:val="%1.%2.%3.%4.%5.%6.%7."/>
+      <w:lvlJc w:val="left"/>
+      <w:pPr>
+        <w:ind w:left="3240" w:hanging="1080"/>
+      </w:pPr>
+    </w:lvl>
+    <w:lvl w:ilvl="7">
+      <w:start w:val="1"/>
+      <w:numFmt w:val="decimal"/>
+      <w:lvlText w:val="%1.%2.%3.%4.%5.%6.%7.%8."/>
+      <w:lvlJc w:val="left"/>
+      <w:pPr>
+        <w:ind w:left="3744" w:hanging="1224"/>
+      </w:pPr>
+    </w:lvl>
+    <w:lvl w:ilvl="8">
+      <w:start w:val="1"/>
+      <w:numFmt w:val="decimal"/>
+      <w:lvlText w:val="%1.%2.%3.%4.%5.%6.%7.%8.%9."/>
+      <w:lvlJc w:val="left"/>
+      <w:pPr>
+        <w:ind w:left="4320" w:hanging="1440"/>
+      </w:pPr>
+    </w:lvl>
+  </w:abstractNum>
+  <w:abstractNum w:abstractNumId="4">
+    <w:nsid w:val="390356AF"/>
+    <w:multiLevelType w:val="multilevel"/>
+    <w:tmpl w:val="0416001F"/>
+    <w:lvl w:ilvl="0">
+      <w:start w:val="1"/>
+      <w:numFmt w:val="decimal"/>
+      <w:lvlText w:val="%1."/>
+      <w:lvlJc w:val="left"/>
+      <w:pPr>
+        <w:ind w:left="360" w:hanging="360"/>
+      </w:pPr>
+    </w:lvl>
+    <w:lvl w:ilvl="1">
+      <w:start w:val="1"/>
+      <w:numFmt w:val="decimal"/>
+      <w:lvlText w:val="%1.%2."/>
+      <w:lvlJc w:val="left"/>
+      <w:pPr>
+        <w:ind w:left="792" w:hanging="432"/>
+      </w:pPr>
+    </w:lvl>
+    <w:lvl w:ilvl="2">
+      <w:start w:val="1"/>
+      <w:numFmt w:val="decimal"/>
+      <w:lvlText w:val="%1.%2.%3."/>
+      <w:lvlJc w:val="left"/>
+      <w:pPr>
+        <w:ind w:left="1224" w:hanging="504"/>
+      </w:pPr>
+    </w:lvl>
+    <w:lvl w:ilvl="3">
+      <w:start w:val="1"/>
+      <w:numFmt w:val="decimal"/>
+      <w:lvlText w:val="%1.%2.%3.%4."/>
+      <w:lvlJc w:val="left"/>
+      <w:pPr>
+        <w:ind w:left="1728" w:hanging="648"/>
+      </w:pPr>
+    </w:lvl>
+    <w:lvl w:ilvl="4">
+      <w:start w:val="1"/>
+      <w:numFmt w:val="decimal"/>
+      <w:lvlText w:val="%1.%2.%3.%4.%5."/>
+      <w:lvlJc w:val="left"/>
+      <w:pPr>
+        <w:ind w:left="2232" w:hanging="792"/>
+      </w:pPr>
+    </w:lvl>
+    <w:lvl w:ilvl="5">
+      <w:start w:val="1"/>
+      <w:numFmt w:val="decimal"/>
+      <w:lvlText w:val="%1.%2.%3.%4.%5.%6."/>
+      <w:lvlJc w:val="left"/>
+      <w:pPr>
+        <w:ind w:left="2736" w:hanging="936"/>
+      </w:pPr>
+    </w:lvl>
+    <w:lvl w:ilvl="6">
+      <w:start w:val="1"/>
+      <w:numFmt w:val="decimal"/>
+      <w:lvlText w:val="%1.%2.%3.%4.%5.%6.%7."/>
+      <w:lvlJc w:val="left"/>
+      <w:pPr>
+        <w:ind w:left="3240" w:hanging="1080"/>
+      </w:pPr>
+    </w:lvl>
+    <w:lvl w:ilvl="7">
+      <w:start w:val="1"/>
+      <w:numFmt w:val="decimal"/>
+      <w:lvlText w:val="%1.%2.%3.%4.%5.%6.%7.%8."/>
+      <w:lvlJc w:val="left"/>
+      <w:pPr>
+        <w:ind w:left="3744" w:hanging="1224"/>
+      </w:pPr>
+    </w:lvl>
+    <w:lvl w:ilvl="8">
+      <w:start w:val="1"/>
+      <w:numFmt w:val="decimal"/>
+      <w:lvlText w:val="%1.%2.%3.%4.%5.%6.%7.%8.%9."/>
+      <w:lvlJc w:val="left"/>
+      <w:pPr>
+        <w:ind w:left="4320" w:hanging="1440"/>
+      </w:pPr>
+    </w:lvl>
+  </w:abstractNum>
+  <w:abstractNum w:abstractNumId="5">
+    <w:nsid w:val="3F281DA6"/>
+    <w:multiLevelType w:val="multilevel"/>
+    <w:tmpl w:val="0416001F"/>
+    <w:lvl w:ilvl="0">
+      <w:start w:val="1"/>
+      <w:numFmt w:val="decimal"/>
+      <w:lvlText w:val="%1."/>
+      <w:lvlJc w:val="left"/>
+      <w:pPr>
+        <w:ind w:left="360" w:hanging="360"/>
+      </w:pPr>
+    </w:lvl>
+    <w:lvl w:ilvl="1">
+      <w:start w:val="1"/>
+      <w:numFmt w:val="decimal"/>
+      <w:lvlText w:val="%1.%2."/>
+      <w:lvlJc w:val="left"/>
+      <w:pPr>
+        <w:ind w:left="792" w:hanging="432"/>
+      </w:pPr>
+    </w:lvl>
+    <w:lvl w:ilvl="2">
+      <w:start w:val="1"/>
+      <w:numFmt w:val="decimal"/>
+      <w:lvlText w:val="%1.%2.%3."/>
+      <w:lvlJc w:val="left"/>
+      <w:pPr>
+        <w:ind w:left="1224" w:hanging="504"/>
+      </w:pPr>
+    </w:lvl>
+    <w:lvl w:ilvl="3">
+      <w:start w:val="1"/>
+      <w:numFmt w:val="decimal"/>
+      <w:lvlText w:val="%1.%2.%3.%4."/>
+      <w:lvlJc w:val="left"/>
+      <w:pPr>
+        <w:ind w:left="1728" w:hanging="648"/>
+      </w:pPr>
+    </w:lvl>
+    <w:lvl w:ilvl="4">
+      <w:start w:val="1"/>
+      <w:numFmt w:val="decimal"/>
+      <w:lvlText w:val="%1.%2.%3.%4.%5."/>
+      <w:lvlJc w:val="left"/>
+      <w:pPr>
+        <w:ind w:left="2232" w:hanging="792"/>
+      </w:pPr>
+    </w:lvl>
+    <w:lvl w:ilvl="5">
+      <w:start w:val="1"/>
+      <w:numFmt w:val="decimal"/>
+      <w:lvlText w:val="%1.%2.%3.%4.%5.%6."/>
+      <w:lvlJc w:val="left"/>
+      <w:pPr>
+        <w:ind w:left="2736" w:hanging="936"/>
+      </w:pPr>
+    </w:lvl>
+    <w:lvl w:ilvl="6">
+      <w:start w:val="1"/>
+      <w:numFmt w:val="decimal"/>
+      <w:lvlText w:val="%1.%2.%3.%4.%5.%6.%7."/>
+      <w:lvlJc w:val="left"/>
+      <w:pPr>
+        <w:ind w:left="3240" w:hanging="1080"/>
+      </w:pPr>
+    </w:lvl>
+    <w:lvl w:ilvl="7">
+      <w:start w:val="1"/>
+      <w:numFmt w:val="decimal"/>
+      <w:lvlText w:val="%1.%2.%3.%4.%5.%6.%7.%8."/>
+      <w:lvlJc w:val="left"/>
+      <w:pPr>
+        <w:ind w:left="3744" w:hanging="1224"/>
+      </w:pPr>
+    </w:lvl>
+    <w:lvl w:ilvl="8">
+      <w:start w:val="1"/>
+      <w:numFmt w:val="decimal"/>
+      <w:lvlText w:val="%1.%2.%3.%4.%5.%6.%7.%8.%9."/>
+      <w:lvlJc w:val="left"/>
+      <w:pPr>
+        <w:ind w:left="4320" w:hanging="1440"/>
+      </w:pPr>
+    </w:lvl>
+  </w:abstractNum>
+  <w:abstractNum w:abstractNumId="6">
+    <w:nsid w:val="4A8055C2"/>
+    <w:multiLevelType w:val="multilevel"/>
+    <w:tmpl w:val="0416001F"/>
+    <w:lvl w:ilvl="0">
+      <w:start w:val="1"/>
+      <w:numFmt w:val="decimal"/>
+      <w:lvlText w:val="%1."/>
+      <w:lvlJc w:val="left"/>
+      <w:pPr>
+        <w:ind w:left="360" w:hanging="360"/>
+      </w:pPr>
+    </w:lvl>
+    <w:lvl w:ilvl="1">
+      <w:start w:val="1"/>
+      <w:numFmt w:val="decimal"/>
+      <w:lvlText w:val="%1.%2."/>
+      <w:lvlJc w:val="left"/>
+      <w:pPr>
+        <w:ind w:left="792" w:hanging="432"/>
+      </w:pPr>
+    </w:lvl>
+    <w:lvl w:ilvl="2">
+      <w:start w:val="1"/>
+      <w:numFmt w:val="decimal"/>
+      <w:lvlText w:val="%1.%2.%3."/>
+      <w:lvlJc w:val="left"/>
+      <w:pPr>
+        <w:ind w:left="1224" w:hanging="504"/>
+      </w:pPr>
+    </w:lvl>
+    <w:lvl w:ilvl="3">
+      <w:start w:val="1"/>
+      <w:numFmt w:val="decimal"/>
+      <w:lvlText w:val="%1.%2.%3.%4."/>
+      <w:lvlJc w:val="left"/>
+      <w:pPr>
+        <w:ind w:left="1728" w:hanging="648"/>
+      </w:pPr>
+    </w:lvl>
+    <w:lvl w:ilvl="4">
+      <w:start w:val="1"/>
+      <w:numFmt w:val="decimal"/>
+      <w:lvlText w:val="%1.%2.%3.%4.%5."/>
+      <w:lvlJc w:val="left"/>
+      <w:pPr>
+        <w:ind w:left="2232" w:hanging="792"/>
+      </w:pPr>
+    </w:lvl>
+    <w:lvl w:ilvl="5">
+      <w:start w:val="1"/>
+      <w:numFmt w:val="decimal"/>
+      <w:lvlText w:val="%1.%2.%3.%4.%5.%6."/>
+      <w:lvlJc w:val="left"/>
+      <w:pPr>
+        <w:ind w:left="2736" w:hanging="936"/>
+      </w:pPr>
+    </w:lvl>
+    <w:lvl w:ilvl="6">
+      <w:start w:val="1"/>
+      <w:numFmt w:val="decimal"/>
+      <w:lvlText w:val="%1.%2.%3.%4.%5.%6.%7."/>
+      <w:lvlJc w:val="left"/>
+      <w:pPr>
+        <w:ind w:left="3240" w:hanging="1080"/>
+      </w:pPr>
+    </w:lvl>
+    <w:lvl w:ilvl="7">
+      <w:start w:val="1"/>
+      <w:numFmt w:val="decimal"/>
+      <w:lvlText w:val="%1.%2.%3.%4.%5.%6.%7.%8."/>
+      <w:lvlJc w:val="left"/>
+      <w:pPr>
+        <w:ind w:left="3744" w:hanging="1224"/>
+      </w:pPr>
+    </w:lvl>
+    <w:lvl w:ilvl="8">
+      <w:start w:val="1"/>
+      <w:numFmt w:val="decimal"/>
+      <w:lvlText w:val="%1.%2.%3.%4.%5.%6.%7.%8.%9."/>
+      <w:lvlJc w:val="left"/>
+      <w:pPr>
+        <w:ind w:left="4320" w:hanging="1440"/>
+      </w:pPr>
+    </w:lvl>
+  </w:abstractNum>
+  <w:abstractNum w:abstractNumId="7">
     <w:nsid w:val="50FA4890"/>
     <w:multiLevelType w:val="multilevel"/>
     <w:tmpl w:val="0416001F"/>
@@ -839,7 +4245,206 @@
       </w:pPr>
     </w:lvl>
   </w:abstractNum>
+  <w:abstractNum w:abstractNumId="8">
+    <w:nsid w:val="5ACD23DA"/>
+    <w:multiLevelType w:val="multilevel"/>
+    <w:tmpl w:val="0416001F"/>
+    <w:lvl w:ilvl="0">
+      <w:start w:val="1"/>
+      <w:numFmt w:val="decimal"/>
+      <w:lvlText w:val="%1."/>
+      <w:lvlJc w:val="left"/>
+      <w:pPr>
+        <w:ind w:left="360" w:hanging="360"/>
+      </w:pPr>
+    </w:lvl>
+    <w:lvl w:ilvl="1">
+      <w:start w:val="1"/>
+      <w:numFmt w:val="decimal"/>
+      <w:lvlText w:val="%1.%2."/>
+      <w:lvlJc w:val="left"/>
+      <w:pPr>
+        <w:ind w:left="792" w:hanging="432"/>
+      </w:pPr>
+    </w:lvl>
+    <w:lvl w:ilvl="2">
+      <w:start w:val="1"/>
+      <w:numFmt w:val="decimal"/>
+      <w:lvlText w:val="%1.%2.%3."/>
+      <w:lvlJc w:val="left"/>
+      <w:pPr>
+        <w:ind w:left="1224" w:hanging="504"/>
+      </w:pPr>
+    </w:lvl>
+    <w:lvl w:ilvl="3">
+      <w:start w:val="1"/>
+      <w:numFmt w:val="decimal"/>
+      <w:lvlText w:val="%1.%2.%3.%4."/>
+      <w:lvlJc w:val="left"/>
+      <w:pPr>
+        <w:ind w:left="1728" w:hanging="648"/>
+      </w:pPr>
+    </w:lvl>
+    <w:lvl w:ilvl="4">
+      <w:start w:val="1"/>
+      <w:numFmt w:val="decimal"/>
+      <w:lvlText w:val="%1.%2.%3.%4.%5."/>
+      <w:lvlJc w:val="left"/>
+      <w:pPr>
+        <w:ind w:left="2232" w:hanging="792"/>
+      </w:pPr>
+    </w:lvl>
+    <w:lvl w:ilvl="5">
+      <w:start w:val="1"/>
+      <w:numFmt w:val="decimal"/>
+      <w:lvlText w:val="%1.%2.%3.%4.%5.%6."/>
+      <w:lvlJc w:val="left"/>
+      <w:pPr>
+        <w:ind w:left="2736" w:hanging="936"/>
+      </w:pPr>
+    </w:lvl>
+    <w:lvl w:ilvl="6">
+      <w:start w:val="1"/>
+      <w:numFmt w:val="decimal"/>
+      <w:lvlText w:val="%1.%2.%3.%4.%5.%6.%7."/>
+      <w:lvlJc w:val="left"/>
+      <w:pPr>
+        <w:ind w:left="3240" w:hanging="1080"/>
+      </w:pPr>
+    </w:lvl>
+    <w:lvl w:ilvl="7">
+      <w:start w:val="1"/>
+      <w:numFmt w:val="decimal"/>
+      <w:lvlText w:val="%1.%2.%3.%4.%5.%6.%7.%8."/>
+      <w:lvlJc w:val="left"/>
+      <w:pPr>
+        <w:ind w:left="3744" w:hanging="1224"/>
+      </w:pPr>
+    </w:lvl>
+    <w:lvl w:ilvl="8">
+      <w:start w:val="1"/>
+      <w:numFmt w:val="decimal"/>
+      <w:lvlText w:val="%1.%2.%3.%4.%5.%6.%7.%8.%9."/>
+      <w:lvlJc w:val="left"/>
+      <w:pPr>
+        <w:ind w:left="4320" w:hanging="1440"/>
+      </w:pPr>
+    </w:lvl>
+  </w:abstractNum>
+  <w:abstractNum w:abstractNumId="9">
+    <w:nsid w:val="73816339"/>
+    <w:multiLevelType w:val="multilevel"/>
+    <w:tmpl w:val="0416001F"/>
+    <w:lvl w:ilvl="0">
+      <w:start w:val="1"/>
+      <w:numFmt w:val="decimal"/>
+      <w:lvlText w:val="%1."/>
+      <w:lvlJc w:val="left"/>
+      <w:pPr>
+        <w:ind w:left="360" w:hanging="360"/>
+      </w:pPr>
+    </w:lvl>
+    <w:lvl w:ilvl="1">
+      <w:start w:val="1"/>
+      <w:numFmt w:val="decimal"/>
+      <w:lvlText w:val="%1.%2."/>
+      <w:lvlJc w:val="left"/>
+      <w:pPr>
+        <w:ind w:left="792" w:hanging="432"/>
+      </w:pPr>
+    </w:lvl>
+    <w:lvl w:ilvl="2">
+      <w:start w:val="1"/>
+      <w:numFmt w:val="decimal"/>
+      <w:lvlText w:val="%1.%2.%3."/>
+      <w:lvlJc w:val="left"/>
+      <w:pPr>
+        <w:ind w:left="1224" w:hanging="504"/>
+      </w:pPr>
+    </w:lvl>
+    <w:lvl w:ilvl="3">
+      <w:start w:val="1"/>
+      <w:numFmt w:val="decimal"/>
+      <w:lvlText w:val="%1.%2.%3.%4."/>
+      <w:lvlJc w:val="left"/>
+      <w:pPr>
+        <w:ind w:left="1728" w:hanging="648"/>
+      </w:pPr>
+    </w:lvl>
+    <w:lvl w:ilvl="4">
+      <w:start w:val="1"/>
+      <w:numFmt w:val="decimal"/>
+      <w:lvlText w:val="%1.%2.%3.%4.%5."/>
+      <w:lvlJc w:val="left"/>
+      <w:pPr>
+        <w:ind w:left="2232" w:hanging="792"/>
+      </w:pPr>
+    </w:lvl>
+    <w:lvl w:ilvl="5">
+      <w:start w:val="1"/>
+      <w:numFmt w:val="decimal"/>
+      <w:lvlText w:val="%1.%2.%3.%4.%5.%6."/>
+      <w:lvlJc w:val="left"/>
+      <w:pPr>
+        <w:ind w:left="2736" w:hanging="936"/>
+      </w:pPr>
+    </w:lvl>
+    <w:lvl w:ilvl="6">
+      <w:start w:val="1"/>
+      <w:numFmt w:val="decimal"/>
+      <w:lvlText w:val="%1.%2.%3.%4.%5.%6.%7."/>
+      <w:lvlJc w:val="left"/>
+      <w:pPr>
+        <w:ind w:left="3240" w:hanging="1080"/>
+      </w:pPr>
+    </w:lvl>
+    <w:lvl w:ilvl="7">
+      <w:start w:val="1"/>
+      <w:numFmt w:val="decimal"/>
+      <w:lvlText w:val="%1.%2.%3.%4.%5.%6.%7.%8."/>
+      <w:lvlJc w:val="left"/>
+      <w:pPr>
+        <w:ind w:left="3744" w:hanging="1224"/>
+      </w:pPr>
+    </w:lvl>
+    <w:lvl w:ilvl="8">
+      <w:start w:val="1"/>
+      <w:numFmt w:val="decimal"/>
+      <w:lvlText w:val="%1.%2.%3.%4.%5.%6.%7.%8.%9."/>
+      <w:lvlJc w:val="left"/>
+      <w:pPr>
+        <w:ind w:left="4320" w:hanging="1440"/>
+      </w:pPr>
+    </w:lvl>
+  </w:abstractNum>
   <w:num w:numId="1">
+    <w:abstractNumId w:val="7"/>
+  </w:num>
+  <w:num w:numId="2">
+    <w:abstractNumId w:val="4"/>
+  </w:num>
+  <w:num w:numId="3">
+    <w:abstractNumId w:val="2"/>
+  </w:num>
+  <w:num w:numId="4">
+    <w:abstractNumId w:val="9"/>
+  </w:num>
+  <w:num w:numId="5">
+    <w:abstractNumId w:val="3"/>
+  </w:num>
+  <w:num w:numId="6">
+    <w:abstractNumId w:val="6"/>
+  </w:num>
+  <w:num w:numId="7">
+    <w:abstractNumId w:val="8"/>
+  </w:num>
+  <w:num w:numId="8">
+    <w:abstractNumId w:val="5"/>
+  </w:num>
+  <w:num w:numId="9">
+    <w:abstractNumId w:val="1"/>
+  </w:num>
+  <w:num w:numId="10">
     <w:abstractNumId w:val="0"/>
   </w:num>
 </w:numbering>
@@ -1087,6 +4692,55 @@
       <w:contextualSpacing/>
     </w:pPr>
   </w:style>
+  <w:style w:type="paragraph" w:styleId="Textodebalo">
+    <w:name w:val="Balloon Text"/>
+    <w:basedOn w:val="Normal"/>
+    <w:link w:val="TextodebaloChar"/>
+    <w:uiPriority w:val="99"/>
+    <w:semiHidden/>
+    <w:unhideWhenUsed/>
+    <w:rsid w:val="00806572"/>
+    <w:pPr>
+      <w:spacing w:after="0" w:line="240" w:lineRule="auto"/>
+    </w:pPr>
+    <w:rPr>
+      <w:rFonts w:ascii="Tahoma" w:hAnsi="Tahoma" w:cs="Tahoma"/>
+      <w:sz w:val="16"/>
+      <w:szCs w:val="16"/>
+    </w:rPr>
+  </w:style>
+  <w:style w:type="character" w:customStyle="1" w:styleId="TextodebaloChar">
+    <w:name w:val="Texto de balão Char"/>
+    <w:basedOn w:val="Fontepargpadro"/>
+    <w:link w:val="Textodebalo"/>
+    <w:uiPriority w:val="99"/>
+    <w:semiHidden/>
+    <w:rsid w:val="00806572"/>
+    <w:rPr>
+      <w:rFonts w:ascii="Tahoma" w:hAnsi="Tahoma" w:cs="Tahoma"/>
+      <w:sz w:val="16"/>
+      <w:szCs w:val="16"/>
+    </w:rPr>
+  </w:style>
+  <w:style w:type="table" w:styleId="Tabelacomgrade">
+    <w:name w:val="Table Grid"/>
+    <w:basedOn w:val="Tabelanormal"/>
+    <w:uiPriority w:val="59"/>
+    <w:rsid w:val="00806572"/>
+    <w:pPr>
+      <w:spacing w:after="0" w:line="240" w:lineRule="auto"/>
+    </w:pPr>
+    <w:tblPr>
+      <w:tblBorders>
+        <w:top w:val="single" w:sz="4" w:space="0" w:color="auto"/>
+        <w:left w:val="single" w:sz="4" w:space="0" w:color="auto"/>
+        <w:bottom w:val="single" w:sz="4" w:space="0" w:color="auto"/>
+        <w:right w:val="single" w:sz="4" w:space="0" w:color="auto"/>
+        <w:insideH w:val="single" w:sz="4" w:space="0" w:color="auto"/>
+        <w:insideV w:val="single" w:sz="4" w:space="0" w:color="auto"/>
+      </w:tblBorders>
+    </w:tblPr>
+  </w:style>
 </w:styles>
 </file>
 
@@ -1331,6 +4985,55 @@
       <w:ind w:left="720"/>
       <w:contextualSpacing/>
     </w:pPr>
+  </w:style>
+  <w:style w:type="paragraph" w:styleId="Textodebalo">
+    <w:name w:val="Balloon Text"/>
+    <w:basedOn w:val="Normal"/>
+    <w:link w:val="TextodebaloChar"/>
+    <w:uiPriority w:val="99"/>
+    <w:semiHidden/>
+    <w:unhideWhenUsed/>
+    <w:rsid w:val="00806572"/>
+    <w:pPr>
+      <w:spacing w:after="0" w:line="240" w:lineRule="auto"/>
+    </w:pPr>
+    <w:rPr>
+      <w:rFonts w:ascii="Tahoma" w:hAnsi="Tahoma" w:cs="Tahoma"/>
+      <w:sz w:val="16"/>
+      <w:szCs w:val="16"/>
+    </w:rPr>
+  </w:style>
+  <w:style w:type="character" w:customStyle="1" w:styleId="TextodebaloChar">
+    <w:name w:val="Texto de balão Char"/>
+    <w:basedOn w:val="Fontepargpadro"/>
+    <w:link w:val="Textodebalo"/>
+    <w:uiPriority w:val="99"/>
+    <w:semiHidden/>
+    <w:rsid w:val="00806572"/>
+    <w:rPr>
+      <w:rFonts w:ascii="Tahoma" w:hAnsi="Tahoma" w:cs="Tahoma"/>
+      <w:sz w:val="16"/>
+      <w:szCs w:val="16"/>
+    </w:rPr>
+  </w:style>
+  <w:style w:type="table" w:styleId="Tabelacomgrade">
+    <w:name w:val="Table Grid"/>
+    <w:basedOn w:val="Tabelanormal"/>
+    <w:uiPriority w:val="59"/>
+    <w:rsid w:val="00806572"/>
+    <w:pPr>
+      <w:spacing w:after="0" w:line="240" w:lineRule="auto"/>
+    </w:pPr>
+    <w:tblPr>
+      <w:tblBorders>
+        <w:top w:val="single" w:sz="4" w:space="0" w:color="auto"/>
+        <w:left w:val="single" w:sz="4" w:space="0" w:color="auto"/>
+        <w:bottom w:val="single" w:sz="4" w:space="0" w:color="auto"/>
+        <w:right w:val="single" w:sz="4" w:space="0" w:color="auto"/>
+        <w:insideH w:val="single" w:sz="4" w:space="0" w:color="auto"/>
+        <w:insideV w:val="single" w:sz="4" w:space="0" w:color="auto"/>
+      </w:tblBorders>
+    </w:tblPr>
   </w:style>
 </w:styles>
 </file>
@@ -1618,4 +5321,16 @@
   <a:objectDefaults/>
   <a:extraClrSchemeLst/>
 </a:theme>
+</file>
+
+<file path=customXml/item1.xml><?xml version="1.0" encoding="utf-8"?>
+<b:Sources xmlns:b="http://schemas.openxmlformats.org/officeDocument/2006/bibliography" xmlns="http://schemas.openxmlformats.org/officeDocument/2006/bibliography" SelectedStyle="\APA.XSL" StyleName="APA"/>
+</file>
+
+<file path=customXml/itemProps1.xml><?xml version="1.0" encoding="utf-8"?>
+<ds:datastoreItem xmlns:ds="http://schemas.openxmlformats.org/officeDocument/2006/customXml" ds:itemID="{6B83A096-1D05-45E4-B354-66798FCBE92A}">
+  <ds:schemaRefs>
+    <ds:schemaRef ds:uri="http://schemas.openxmlformats.org/officeDocument/2006/bibliography"/>
+  </ds:schemaRefs>
+</ds:datastoreItem>
 </file>
</xml_diff>

<commit_message>
Alterações e Correções sugeridas
- Alteração da Visão Geral
- Alterações Requisitos e Descrição dos UC
- Alterações Especificações UC
- Melhorias nos Códigos e Interfaces
</commit_message>
<xml_diff>
--- a/Requisitos/UC01 - Registrar Usuário.docx
+++ b/Requisitos/UC01 - Registrar Usuário.docx
@@ -125,21 +125,7 @@
           <w:color w:val="000000"/>
           <w:szCs w:val="24"/>
         </w:rPr>
-        <w:t xml:space="preserve">Médico </w:t>
-      </w:r>
-      <w:r>
-        <w:rPr>
-          <w:color w:val="000000"/>
-          <w:szCs w:val="24"/>
-        </w:rPr>
-        <w:t>ou</w:t>
-      </w:r>
-      <w:r>
-        <w:rPr>
-          <w:color w:val="000000"/>
-          <w:szCs w:val="24"/>
-        </w:rPr>
-        <w:t> Recepcionista</w:t>
+        <w:t>Diretor</w:t>
       </w:r>
     </w:p>
     <w:p>
@@ -178,21 +164,37 @@
           <w:color w:val="000000"/>
           <w:szCs w:val="24"/>
         </w:rPr>
-        <w:t>Est</w:t>
+        <w:t xml:space="preserve">Diretor </w:t>
       </w:r>
       <w:r>
         <w:rPr>
           <w:color w:val="000000"/>
           <w:szCs w:val="24"/>
         </w:rPr>
-        <w:t>ar</w:t>
+        <w:t xml:space="preserve">deverá </w:t>
       </w:r>
       <w:r>
         <w:rPr>
           <w:color w:val="000000"/>
           <w:szCs w:val="24"/>
         </w:rPr>
-        <w:t xml:space="preserve"> cadastrado como funcionário do consultório no outro sistema da empresa.</w:t>
+        <w:t xml:space="preserve">estar </w:t>
+      </w:r>
+      <w:proofErr w:type="spellStart"/>
+      <w:r>
+        <w:rPr>
+          <w:color w:val="000000"/>
+          <w:szCs w:val="24"/>
+        </w:rPr>
+        <w:t>logado</w:t>
+      </w:r>
+      <w:proofErr w:type="spellEnd"/>
+      <w:r>
+        <w:rPr>
+          <w:color w:val="000000"/>
+          <w:szCs w:val="24"/>
+        </w:rPr>
+        <w:t xml:space="preserve"> no sistema.</w:t>
       </w:r>
     </w:p>
     <w:p>
@@ -296,7 +298,14 @@
           <w:color w:val="000000"/>
           <w:szCs w:val="24"/>
         </w:rPr>
-        <w:t>Usuário aciona a opção Registrar Usuário na tela inicial do sistema (interface I01).</w:t>
+        <w:t>Diretor</w:t>
+      </w:r>
+      <w:r>
+        <w:rPr>
+          <w:color w:val="000000"/>
+          <w:szCs w:val="24"/>
+        </w:rPr>
+        <w:t xml:space="preserve"> aciona a opção Registrar Usuário na tela inicial do sistema (interface I01).</w:t>
       </w:r>
     </w:p>
     <w:p>
@@ -338,7 +347,14 @@
           <w:color w:val="000000"/>
           <w:szCs w:val="24"/>
         </w:rPr>
-        <w:t>Usuário informa os dados e aciona a opção Registrar.</w:t>
+        <w:t xml:space="preserve">O Diretor </w:t>
+      </w:r>
+      <w:r>
+        <w:rPr>
+          <w:color w:val="000000"/>
+          <w:szCs w:val="24"/>
+        </w:rPr>
+        <w:t>informa os dados e aciona a opção Registrar.</w:t>
       </w:r>
     </w:p>
     <w:p>
@@ -359,14 +375,28 @@
           <w:color w:val="000000"/>
           <w:szCs w:val="24"/>
         </w:rPr>
-        <w:t xml:space="preserve">Sistema aciona o </w:t>
+        <w:t>O s</w:t>
       </w:r>
       <w:r>
         <w:rPr>
           <w:color w:val="000000"/>
           <w:szCs w:val="24"/>
         </w:rPr>
-        <w:t>Sistema de RH externo para validar o usuário.</w:t>
+        <w:t xml:space="preserve">istema aciona o caso de uso </w:t>
+      </w:r>
+      <w:r>
+        <w:rPr>
+          <w:color w:val="000000"/>
+          <w:szCs w:val="24"/>
+        </w:rPr>
+        <w:t xml:space="preserve">UC 02 - </w:t>
+      </w:r>
+      <w:r>
+        <w:rPr>
+          <w:color w:val="000000"/>
+          <w:szCs w:val="24"/>
+        </w:rPr>
+        <w:t>Enviar E-mail de ativação.</w:t>
       </w:r>
     </w:p>
     <w:p>
@@ -387,7 +417,58 @@
           <w:color w:val="000000"/>
           <w:szCs w:val="24"/>
         </w:rPr>
-        <w:t>Sistema registra o usuário com status “Pendente de Ativação”.</w:t>
+        <w:t>O usuário é cadastrado</w:t>
+      </w:r>
+      <w:r>
+        <w:rPr>
+          <w:color w:val="000000"/>
+          <w:szCs w:val="24"/>
+        </w:rPr>
+        <w:t xml:space="preserve"> com status “Pendente de Ativação”</w:t>
+      </w:r>
+      <w:r>
+        <w:rPr>
+          <w:color w:val="000000"/>
+          <w:szCs w:val="24"/>
+        </w:rPr>
+        <w:t>, conforme interface I03</w:t>
+      </w:r>
+      <w:r>
+        <w:rPr>
+          <w:color w:val="000000"/>
+          <w:szCs w:val="24"/>
+        </w:rPr>
+        <w:t>.</w:t>
+      </w:r>
+    </w:p>
+    <w:p>
+      <w:pPr>
+        <w:pStyle w:val="PargrafodaLista"/>
+        <w:numPr>
+          <w:ilvl w:val="1"/>
+          <w:numId w:val="1"/>
+        </w:numPr>
+        <w:spacing w:after="0" w:line="360" w:lineRule="auto"/>
+        <w:jc w:val="both"/>
+        <w:rPr>
+          <w:b/>
+          <w:szCs w:val="24"/>
+        </w:rPr>
+      </w:pPr>
+      <w:r>
+        <w:rPr>
+          <w:b/>
+          <w:szCs w:val="24"/>
+        </w:rPr>
+        <w:t xml:space="preserve">Fluxo de Exceção </w:t>
+      </w:r>
+      <w:r>
+        <w:rPr>
+          <w:b/>
+          <w:color w:val="000000"/>
+          <w:szCs w:val="24"/>
+        </w:rPr>
+        <w:t>E01 – Dados inválidos ou não informados</w:t>
       </w:r>
     </w:p>
     <w:p>
@@ -408,7 +489,172 @@
           <w:color w:val="000000"/>
           <w:szCs w:val="24"/>
         </w:rPr>
-        <w:t>Sistema aciona o caso de uso Enviar E-mail de ativação.</w:t>
+        <w:t>No passo 5.1.</w:t>
+      </w:r>
+      <w:r>
+        <w:rPr>
+          <w:color w:val="000000"/>
+          <w:szCs w:val="24"/>
+        </w:rPr>
+        <w:t>2</w:t>
+      </w:r>
+      <w:r>
+        <w:rPr>
+          <w:color w:val="000000"/>
+          <w:szCs w:val="24"/>
+        </w:rPr>
+        <w:t xml:space="preserve"> do fluxo básico o sistema detecta </w:t>
+      </w:r>
+      <w:r>
+        <w:rPr>
+          <w:color w:val="000000"/>
+          <w:szCs w:val="24"/>
+        </w:rPr>
+        <w:t>se o e-mail</w:t>
+      </w:r>
+      <w:r>
+        <w:rPr>
+          <w:color w:val="000000"/>
+          <w:szCs w:val="24"/>
+        </w:rPr>
+        <w:t xml:space="preserve"> está </w:t>
+      </w:r>
+      <w:r>
+        <w:rPr>
+          <w:color w:val="000000"/>
+          <w:szCs w:val="24"/>
+        </w:rPr>
+        <w:t>incorret</w:t>
+      </w:r>
+      <w:r>
+        <w:rPr>
+          <w:color w:val="000000"/>
+          <w:szCs w:val="24"/>
+        </w:rPr>
+        <w:t>o</w:t>
+      </w:r>
+      <w:r>
+        <w:rPr>
+          <w:color w:val="000000"/>
+          <w:szCs w:val="24"/>
+        </w:rPr>
+        <w:t xml:space="preserve"> conforme o item 6.2.2 que descreve os campos da interface I02.</w:t>
+      </w:r>
+    </w:p>
+    <w:p>
+      <w:pPr>
+        <w:pStyle w:val="PargrafodaLista"/>
+        <w:numPr>
+          <w:ilvl w:val="2"/>
+          <w:numId w:val="1"/>
+        </w:numPr>
+        <w:spacing w:after="0" w:line="360" w:lineRule="auto"/>
+        <w:jc w:val="both"/>
+        <w:rPr>
+          <w:szCs w:val="24"/>
+        </w:rPr>
+      </w:pPr>
+      <w:r>
+        <w:rPr>
+          <w:color w:val="000000"/>
+          <w:szCs w:val="24"/>
+        </w:rPr>
+        <w:t>O sistema informa o erro na interface I02 e solicita que o problema seja corrigido.</w:t>
+      </w:r>
+    </w:p>
+    <w:p>
+      <w:pPr>
+        <w:spacing w:after="0" w:line="360" w:lineRule="auto"/>
+        <w:jc w:val="both"/>
+        <w:rPr>
+          <w:szCs w:val="24"/>
+        </w:rPr>
+      </w:pPr>
+    </w:p>
+    <w:p>
+      <w:pPr>
+        <w:spacing w:after="0" w:line="360" w:lineRule="auto"/>
+        <w:jc w:val="both"/>
+        <w:rPr>
+          <w:szCs w:val="24"/>
+        </w:rPr>
+      </w:pPr>
+    </w:p>
+    <w:p>
+      <w:pPr>
+        <w:spacing w:after="0" w:line="360" w:lineRule="auto"/>
+        <w:jc w:val="both"/>
+        <w:rPr>
+          <w:szCs w:val="24"/>
+        </w:rPr>
+      </w:pPr>
+    </w:p>
+    <w:p>
+      <w:pPr>
+        <w:spacing w:after="0" w:line="360" w:lineRule="auto"/>
+        <w:jc w:val="both"/>
+        <w:rPr>
+          <w:szCs w:val="24"/>
+        </w:rPr>
+      </w:pPr>
+    </w:p>
+    <w:p>
+      <w:pPr>
+        <w:spacing w:after="0" w:line="360" w:lineRule="auto"/>
+        <w:jc w:val="both"/>
+        <w:rPr>
+          <w:szCs w:val="24"/>
+        </w:rPr>
+      </w:pPr>
+    </w:p>
+    <w:p>
+      <w:pPr>
+        <w:spacing w:after="0" w:line="360" w:lineRule="auto"/>
+        <w:jc w:val="both"/>
+        <w:rPr>
+          <w:szCs w:val="24"/>
+        </w:rPr>
+      </w:pPr>
+    </w:p>
+    <w:p>
+      <w:pPr>
+        <w:spacing w:after="0" w:line="360" w:lineRule="auto"/>
+        <w:jc w:val="both"/>
+        <w:rPr>
+          <w:szCs w:val="24"/>
+        </w:rPr>
+      </w:pPr>
+    </w:p>
+    <w:p>
+      <w:pPr>
+        <w:spacing w:after="0" w:line="360" w:lineRule="auto"/>
+        <w:jc w:val="both"/>
+        <w:rPr>
+          <w:szCs w:val="24"/>
+        </w:rPr>
+      </w:pPr>
+    </w:p>
+    <w:p>
+      <w:pPr>
+        <w:pStyle w:val="PargrafodaLista"/>
+        <w:numPr>
+          <w:ilvl w:val="0"/>
+          <w:numId w:val="1"/>
+        </w:numPr>
+        <w:spacing w:after="0" w:line="360" w:lineRule="auto"/>
+        <w:jc w:val="both"/>
+        <w:rPr>
+          <w:b/>
+          <w:szCs w:val="24"/>
+        </w:rPr>
+      </w:pPr>
+      <w:r>
+        <w:rPr>
+          <w:b/>
+          <w:szCs w:val="24"/>
+        </w:rPr>
+        <w:lastRenderedPageBreak/>
+        <w:t>Detalhamento das Interfaces com o Usuário</w:t>
       </w:r>
     </w:p>
     <w:p>
@@ -430,15 +676,7 @@
           <w:b/>
           <w:szCs w:val="24"/>
         </w:rPr>
-        <w:t xml:space="preserve">Fluxo de Exceção </w:t>
-      </w:r>
-      <w:r>
-        <w:rPr>
-          <w:b/>
-          <w:color w:val="000000"/>
-          <w:szCs w:val="24"/>
-        </w:rPr>
-        <w:t>E01 – Dados inválidos ou não informados</w:t>
+        <w:t>Interface I01 – Tela inicial do usuário Diretor.</w:t>
       </w:r>
     </w:p>
     <w:p>
@@ -456,176 +694,14 @@
       </w:pPr>
       <w:r>
         <w:rPr>
-          <w:color w:val="000000"/>
-          <w:szCs w:val="24"/>
-        </w:rPr>
-        <w:t>No passo 5.1.</w:t>
-      </w:r>
-      <w:r>
-        <w:rPr>
-          <w:color w:val="000000"/>
-          <w:szCs w:val="24"/>
-        </w:rPr>
-        <w:t>3</w:t>
-      </w:r>
-      <w:r>
-        <w:rPr>
-          <w:color w:val="000000"/>
-          <w:szCs w:val="24"/>
-        </w:rPr>
-        <w:t xml:space="preserve"> do fluxo básico o sistema detecta que alguma informação está </w:t>
-      </w:r>
-      <w:r>
-        <w:rPr>
-          <w:color w:val="000000"/>
-          <w:szCs w:val="24"/>
-        </w:rPr>
-        <w:t>incorreta conforme o item 6.2.2 que descreve os campos da interface I02.</w:t>
+          <w:szCs w:val="24"/>
+        </w:rPr>
+        <w:t>Interface</w:t>
       </w:r>
     </w:p>
     <w:p>
       <w:pPr>
         <w:pStyle w:val="PargrafodaLista"/>
-        <w:numPr>
-          <w:ilvl w:val="2"/>
-          <w:numId w:val="1"/>
-        </w:numPr>
-        <w:spacing w:after="0" w:line="360" w:lineRule="auto"/>
-        <w:jc w:val="both"/>
-        <w:rPr>
-          <w:szCs w:val="24"/>
-        </w:rPr>
-      </w:pPr>
-      <w:r>
-        <w:rPr>
-          <w:color w:val="000000"/>
-          <w:szCs w:val="24"/>
-        </w:rPr>
-        <w:t>O sistema informa o erro na interface I02 e solicita que o problema seja corrigido.</w:t>
-      </w:r>
-    </w:p>
-    <w:p>
-      <w:pPr>
-        <w:spacing w:after="0" w:line="360" w:lineRule="auto"/>
-        <w:jc w:val="both"/>
-        <w:rPr>
-          <w:szCs w:val="24"/>
-        </w:rPr>
-      </w:pPr>
-    </w:p>
-    <w:p>
-      <w:pPr>
-        <w:spacing w:after="0" w:line="360" w:lineRule="auto"/>
-        <w:jc w:val="both"/>
-        <w:rPr>
-          <w:szCs w:val="24"/>
-        </w:rPr>
-      </w:pPr>
-    </w:p>
-    <w:p>
-      <w:pPr>
-        <w:spacing w:after="0" w:line="360" w:lineRule="auto"/>
-        <w:jc w:val="both"/>
-        <w:rPr>
-          <w:szCs w:val="24"/>
-        </w:rPr>
-      </w:pPr>
-    </w:p>
-    <w:p>
-      <w:pPr>
-        <w:spacing w:after="0" w:line="360" w:lineRule="auto"/>
-        <w:jc w:val="both"/>
-        <w:rPr>
-          <w:szCs w:val="24"/>
-        </w:rPr>
-      </w:pPr>
-    </w:p>
-    <w:p>
-      <w:pPr>
-        <w:spacing w:after="0" w:line="360" w:lineRule="auto"/>
-        <w:jc w:val="both"/>
-        <w:rPr>
-          <w:szCs w:val="24"/>
-        </w:rPr>
-      </w:pPr>
-    </w:p>
-    <w:p>
-      <w:pPr>
-        <w:spacing w:after="0" w:line="360" w:lineRule="auto"/>
-        <w:jc w:val="both"/>
-        <w:rPr>
-          <w:szCs w:val="24"/>
-        </w:rPr>
-      </w:pPr>
-    </w:p>
-    <w:p>
-      <w:pPr>
-        <w:pStyle w:val="PargrafodaLista"/>
-        <w:numPr>
-          <w:ilvl w:val="0"/>
-          <w:numId w:val="1"/>
-        </w:numPr>
-        <w:spacing w:after="0" w:line="360" w:lineRule="auto"/>
-        <w:jc w:val="both"/>
-        <w:rPr>
-          <w:b/>
-          <w:szCs w:val="24"/>
-        </w:rPr>
-      </w:pPr>
-      <w:r>
-        <w:rPr>
-          <w:b/>
-          <w:szCs w:val="24"/>
-        </w:rPr>
-        <w:t>Detalhamento das Interfaces com o Usuário</w:t>
-      </w:r>
-    </w:p>
-    <w:p>
-      <w:pPr>
-        <w:pStyle w:val="PargrafodaLista"/>
-        <w:numPr>
-          <w:ilvl w:val="1"/>
-          <w:numId w:val="1"/>
-        </w:numPr>
-        <w:spacing w:after="0" w:line="360" w:lineRule="auto"/>
-        <w:jc w:val="both"/>
-        <w:rPr>
-          <w:b/>
-          <w:szCs w:val="24"/>
-        </w:rPr>
-      </w:pPr>
-      <w:r>
-        <w:rPr>
-          <w:b/>
-          <w:szCs w:val="24"/>
-        </w:rPr>
-        <w:t>Interface I01 – Tela Inicial do Sistema</w:t>
-      </w:r>
-    </w:p>
-    <w:p>
-      <w:pPr>
-        <w:pStyle w:val="PargrafodaLista"/>
-        <w:numPr>
-          <w:ilvl w:val="2"/>
-          <w:numId w:val="1"/>
-        </w:numPr>
-        <w:spacing w:after="0" w:line="360" w:lineRule="auto"/>
-        <w:jc w:val="both"/>
-        <w:rPr>
-          <w:szCs w:val="24"/>
-        </w:rPr>
-      </w:pPr>
-      <w:r>
-        <w:rPr>
-          <w:szCs w:val="24"/>
-        </w:rPr>
-        <w:lastRenderedPageBreak/>
-        <w:t>Interface</w:t>
-      </w:r>
-    </w:p>
-    <w:p>
-      <w:pPr>
-        <w:pStyle w:val="PargrafodaLista"/>
         <w:spacing w:after="0" w:line="360" w:lineRule="auto"/>
         <w:ind w:left="1224"/>
         <w:jc w:val="both"/>
@@ -649,10 +725,10 @@
           <w:lang w:eastAsia="pt-BR"/>
         </w:rPr>
         <w:drawing>
-          <wp:inline distT="0" distB="0" distL="0" distR="0" wp14:anchorId="7BE1348F" wp14:editId="09AA5E38">
-            <wp:extent cx="4048125" cy="2971205"/>
-            <wp:effectExtent l="19050" t="19050" r="9525" b="19685"/>
-            <wp:docPr id="1" name="Imagem 1"/>
+          <wp:inline distT="0" distB="0" distL="0" distR="0" wp14:anchorId="3FAA0D80" wp14:editId="3A4D2D8F">
+            <wp:extent cx="4175185" cy="3597215"/>
+            <wp:effectExtent l="19050" t="19050" r="15875" b="22860"/>
+            <wp:docPr id="3" name="Imagem 3"/>
             <wp:cNvGraphicFramePr>
               <a:graphicFrameLocks xmlns:a="http://schemas.openxmlformats.org/drawingml/2006/main" noChangeAspect="1"/>
             </wp:cNvGraphicFramePr>
@@ -660,7 +736,7 @@
               <a:graphicData uri="http://schemas.openxmlformats.org/drawingml/2006/picture">
                 <pic:pic xmlns:pic="http://schemas.openxmlformats.org/drawingml/2006/picture">
                   <pic:nvPicPr>
-                    <pic:cNvPr id="0" name="I01.png"/>
+                    <pic:cNvPr id="0" name="Area do Diretor.png"/>
                     <pic:cNvPicPr/>
                   </pic:nvPicPr>
                   <pic:blipFill rotWithShape="1">
@@ -671,13 +747,13 @@
                         </a:ext>
                       </a:extLst>
                     </a:blip>
-                    <a:srcRect l="14215" r="15538"/>
+                    <a:srcRect l="13339" r="14124"/>
                     <a:stretch/>
                   </pic:blipFill>
                   <pic:spPr bwMode="auto">
                     <a:xfrm>
                       <a:off x="0" y="0"/>
-                      <a:ext cx="4046341" cy="2969895"/>
+                      <a:ext cx="4178203" cy="3599815"/>
                     </a:xfrm>
                     <a:prstGeom prst="rect">
                       <a:avLst/>
@@ -809,7 +885,7 @@
               <w:rPr>
                 <w:szCs w:val="24"/>
               </w:rPr>
-              <w:t>Entrar</w:t>
+              <w:t>Registrar Usuário</w:t>
             </w:r>
           </w:p>
         </w:tc>
@@ -831,105 +907,7 @@
               <w:rPr>
                 <w:szCs w:val="24"/>
               </w:rPr>
-              <w:t>Aciona o UC0</w:t>
-            </w:r>
-            <w:r>
-              <w:rPr>
-                <w:szCs w:val="24"/>
-              </w:rPr>
-              <w:t>5</w:t>
-            </w:r>
-          </w:p>
-        </w:tc>
-      </w:tr>
-      <w:tr>
-        <w:tc>
-          <w:tcPr>
-            <w:tcW w:w="2694" w:type="dxa"/>
-          </w:tcPr>
-          <w:p>
-            <w:pPr>
-              <w:pStyle w:val="PargrafodaLista"/>
-              <w:spacing w:line="360" w:lineRule="auto"/>
-              <w:ind w:left="0"/>
-              <w:jc w:val="both"/>
-              <w:rPr>
-                <w:szCs w:val="24"/>
-              </w:rPr>
-            </w:pPr>
-            <w:r>
-              <w:rPr>
-                <w:szCs w:val="24"/>
-              </w:rPr>
-              <w:t>Registrar Usuário</w:t>
-            </w:r>
-          </w:p>
-        </w:tc>
-        <w:tc>
-          <w:tcPr>
-            <w:tcW w:w="6378" w:type="dxa"/>
-          </w:tcPr>
-          <w:p>
-            <w:pPr>
-              <w:pStyle w:val="PargrafodaLista"/>
-              <w:spacing w:line="360" w:lineRule="auto"/>
-              <w:ind w:left="0"/>
-              <w:jc w:val="both"/>
-              <w:rPr>
-                <w:szCs w:val="24"/>
-              </w:rPr>
-            </w:pPr>
-            <w:r>
-              <w:rPr>
-                <w:szCs w:val="24"/>
-              </w:rPr>
               <w:t>Exibe a interface I02</w:t>
-            </w:r>
-          </w:p>
-        </w:tc>
-      </w:tr>
-      <w:tr>
-        <w:tc>
-          <w:tcPr>
-            <w:tcW w:w="2694" w:type="dxa"/>
-          </w:tcPr>
-          <w:p>
-            <w:pPr>
-              <w:pStyle w:val="PargrafodaLista"/>
-              <w:spacing w:line="360" w:lineRule="auto"/>
-              <w:ind w:left="0"/>
-              <w:jc w:val="both"/>
-              <w:rPr>
-                <w:szCs w:val="24"/>
-              </w:rPr>
-            </w:pPr>
-            <w:r>
-              <w:rPr>
-                <w:szCs w:val="24"/>
-              </w:rPr>
-              <w:t>Esqueci a senha</w:t>
-            </w:r>
-          </w:p>
-        </w:tc>
-        <w:tc>
-          <w:tcPr>
-            <w:tcW w:w="6378" w:type="dxa"/>
-          </w:tcPr>
-          <w:p>
-            <w:pPr>
-              <w:pStyle w:val="PargrafodaLista"/>
-              <w:spacing w:line="360" w:lineRule="auto"/>
-              <w:ind w:left="0"/>
-              <w:jc w:val="both"/>
-              <w:rPr>
-                <w:szCs w:val="24"/>
-              </w:rPr>
-            </w:pPr>
-            <w:r>
-              <w:rPr>
-                <w:szCs w:val="24"/>
-              </w:rPr>
-              <w:t>Exibe a interface I05</w:t>
             </w:r>
           </w:p>
         </w:tc>
@@ -1580,7 +1558,15 @@
               <w:rPr>
                 <w:szCs w:val="24"/>
               </w:rPr>
-              <w:t>E-mail válido</w:t>
+              <w:t>E-mail v</w:t>
+            </w:r>
+            <w:bookmarkStart w:id="0" w:name="_GoBack"/>
+            <w:bookmarkEnd w:id="0"/>
+            <w:r>
+              <w:rPr>
+                <w:szCs w:val="24"/>
+              </w:rPr>
+              <w:t>álido</w:t>
             </w:r>
           </w:p>
         </w:tc>
@@ -2343,8 +2329,12 @@
               </w:rPr>
               <w:t>Aciona o UC02</w:t>
             </w:r>
-            <w:bookmarkStart w:id="0" w:name="_GoBack"/>
-            <w:bookmarkEnd w:id="0"/>
+            <w:r>
+              <w:rPr>
+                <w:szCs w:val="24"/>
+              </w:rPr>
+              <w:t xml:space="preserve"> e exibe a interface I03</w:t>
+            </w:r>
           </w:p>
         </w:tc>
       </w:tr>
@@ -2406,8 +2396,311 @@
         </w:rPr>
       </w:pPr>
     </w:p>
+    <w:p>
+      <w:pPr>
+        <w:pStyle w:val="PargrafodaLista"/>
+        <w:spacing w:after="0" w:line="360" w:lineRule="auto"/>
+        <w:ind w:left="1224"/>
+        <w:jc w:val="both"/>
+        <w:rPr>
+          <w:szCs w:val="24"/>
+        </w:rPr>
+      </w:pPr>
+    </w:p>
+    <w:p>
+      <w:pPr>
+        <w:pStyle w:val="PargrafodaLista"/>
+        <w:numPr>
+          <w:ilvl w:val="1"/>
+          <w:numId w:val="1"/>
+        </w:numPr>
+        <w:spacing w:after="0" w:line="360" w:lineRule="auto"/>
+        <w:jc w:val="both"/>
+        <w:rPr>
+          <w:b/>
+          <w:szCs w:val="24"/>
+        </w:rPr>
+      </w:pPr>
+      <w:r>
+        <w:rPr>
+          <w:b/>
+          <w:szCs w:val="24"/>
+        </w:rPr>
+        <w:t>Interface I03</w:t>
+      </w:r>
+      <w:r>
+        <w:rPr>
+          <w:b/>
+          <w:szCs w:val="24"/>
+        </w:rPr>
+        <w:t xml:space="preserve"> – Tela </w:t>
+      </w:r>
+      <w:r>
+        <w:rPr>
+          <w:b/>
+          <w:szCs w:val="24"/>
+        </w:rPr>
+        <w:t>final de registro do usuário</w:t>
+      </w:r>
+    </w:p>
+    <w:p>
+      <w:pPr>
+        <w:pStyle w:val="PargrafodaLista"/>
+        <w:numPr>
+          <w:ilvl w:val="2"/>
+          <w:numId w:val="1"/>
+        </w:numPr>
+        <w:spacing w:after="0" w:line="360" w:lineRule="auto"/>
+        <w:jc w:val="both"/>
+        <w:rPr>
+          <w:szCs w:val="24"/>
+        </w:rPr>
+      </w:pPr>
+      <w:r>
+        <w:rPr>
+          <w:szCs w:val="24"/>
+        </w:rPr>
+        <w:t>Interface</w:t>
+      </w:r>
+    </w:p>
+    <w:p>
+      <w:pPr>
+        <w:pStyle w:val="PargrafodaLista"/>
+        <w:spacing w:after="0" w:line="360" w:lineRule="auto"/>
+        <w:ind w:left="1224"/>
+        <w:jc w:val="both"/>
+        <w:rPr>
+          <w:szCs w:val="24"/>
+        </w:rPr>
+      </w:pPr>
+    </w:p>
+    <w:p>
+      <w:pPr>
+        <w:spacing w:after="0" w:line="360" w:lineRule="auto"/>
+        <w:jc w:val="center"/>
+        <w:rPr>
+          <w:szCs w:val="24"/>
+        </w:rPr>
+      </w:pPr>
+      <w:r>
+        <w:rPr>
+          <w:noProof/>
+          <w:szCs w:val="24"/>
+          <w:lang w:eastAsia="pt-BR"/>
+        </w:rPr>
+        <w:drawing>
+          <wp:inline distT="0" distB="0" distL="0" distR="0" wp14:anchorId="59D5223B" wp14:editId="6E769531">
+            <wp:extent cx="3968151" cy="3597215"/>
+            <wp:effectExtent l="19050" t="19050" r="13335" b="22860"/>
+            <wp:docPr id="6" name="Imagem 6"/>
+            <wp:cNvGraphicFramePr>
+              <a:graphicFrameLocks xmlns:a="http://schemas.openxmlformats.org/drawingml/2006/main" noChangeAspect="1"/>
+            </wp:cNvGraphicFramePr>
+            <a:graphic xmlns:a="http://schemas.openxmlformats.org/drawingml/2006/main">
+              <a:graphicData uri="http://schemas.openxmlformats.org/drawingml/2006/picture">
+                <pic:pic xmlns:pic="http://schemas.openxmlformats.org/drawingml/2006/picture">
+                  <pic:nvPicPr>
+                    <pic:cNvPr id="0" name="4 - Sucesso Registrar.png"/>
+                    <pic:cNvPicPr/>
+                  </pic:nvPicPr>
+                  <pic:blipFill rotWithShape="1">
+                    <a:blip r:embed="rId11">
+                      <a:extLst>
+                        <a:ext uri="{28A0092B-C50C-407E-A947-70E740481C1C}">
+                          <a14:useLocalDpi xmlns:a14="http://schemas.microsoft.com/office/drawing/2010/main" val="0"/>
+                        </a:ext>
+                      </a:extLst>
+                    </a:blip>
+                    <a:srcRect l="16186" r="14874"/>
+                    <a:stretch/>
+                  </pic:blipFill>
+                  <pic:spPr bwMode="auto">
+                    <a:xfrm>
+                      <a:off x="0" y="0"/>
+                      <a:ext cx="3971020" cy="3599815"/>
+                    </a:xfrm>
+                    <a:prstGeom prst="rect">
+                      <a:avLst/>
+                    </a:prstGeom>
+                    <a:ln>
+                      <a:solidFill>
+                        <a:schemeClr val="tx1"/>
+                      </a:solidFill>
+                    </a:ln>
+                    <a:extLst>
+                      <a:ext uri="{53640926-AAD7-44D8-BBD7-CCE9431645EC}">
+                        <a14:shadowObscured xmlns:a14="http://schemas.microsoft.com/office/drawing/2010/main"/>
+                      </a:ext>
+                    </a:extLst>
+                  </pic:spPr>
+                </pic:pic>
+              </a:graphicData>
+            </a:graphic>
+          </wp:inline>
+        </w:drawing>
+      </w:r>
+    </w:p>
+    <w:p>
+      <w:pPr>
+        <w:spacing w:after="0" w:line="360" w:lineRule="auto"/>
+        <w:jc w:val="both"/>
+        <w:rPr>
+          <w:szCs w:val="24"/>
+        </w:rPr>
+      </w:pPr>
+    </w:p>
+    <w:p>
+      <w:pPr>
+        <w:pStyle w:val="PargrafodaLista"/>
+        <w:numPr>
+          <w:ilvl w:val="2"/>
+          <w:numId w:val="1"/>
+        </w:numPr>
+        <w:spacing w:after="0" w:line="360" w:lineRule="auto"/>
+        <w:jc w:val="both"/>
+        <w:rPr>
+          <w:szCs w:val="24"/>
+        </w:rPr>
+      </w:pPr>
+      <w:r>
+        <w:rPr>
+          <w:szCs w:val="24"/>
+        </w:rPr>
+        <w:t>Comandos</w:t>
+      </w:r>
+    </w:p>
+    <w:tbl>
+      <w:tblPr>
+        <w:tblStyle w:val="Tabelacomgrade"/>
+        <w:tblW w:w="0" w:type="auto"/>
+        <w:tblInd w:w="108" w:type="dxa"/>
+        <w:tblLook w:val="04A0" w:firstRow="1" w:lastRow="0" w:firstColumn="1" w:lastColumn="0" w:noHBand="0" w:noVBand="1"/>
+      </w:tblPr>
+      <w:tblGrid>
+        <w:gridCol w:w="2694"/>
+        <w:gridCol w:w="6378"/>
+      </w:tblGrid>
+      <w:tr>
+        <w:tc>
+          <w:tcPr>
+            <w:tcW w:w="2694" w:type="dxa"/>
+          </w:tcPr>
+          <w:p>
+            <w:pPr>
+              <w:pStyle w:val="PargrafodaLista"/>
+              <w:spacing w:line="360" w:lineRule="auto"/>
+              <w:ind w:left="0"/>
+              <w:jc w:val="center"/>
+              <w:rPr>
+                <w:b/>
+                <w:szCs w:val="24"/>
+              </w:rPr>
+            </w:pPr>
+            <w:r>
+              <w:rPr>
+                <w:b/>
+                <w:szCs w:val="24"/>
+              </w:rPr>
+              <w:t>Nome</w:t>
+            </w:r>
+          </w:p>
+        </w:tc>
+        <w:tc>
+          <w:tcPr>
+            <w:tcW w:w="6378" w:type="dxa"/>
+          </w:tcPr>
+          <w:p>
+            <w:pPr>
+              <w:pStyle w:val="PargrafodaLista"/>
+              <w:spacing w:line="360" w:lineRule="auto"/>
+              <w:ind w:left="0"/>
+              <w:jc w:val="center"/>
+              <w:rPr>
+                <w:b/>
+                <w:szCs w:val="24"/>
+              </w:rPr>
+            </w:pPr>
+            <w:r>
+              <w:rPr>
+                <w:b/>
+                <w:szCs w:val="24"/>
+              </w:rPr>
+              <w:t>Ação</w:t>
+            </w:r>
+          </w:p>
+        </w:tc>
+      </w:tr>
+      <w:tr>
+        <w:tc>
+          <w:tcPr>
+            <w:tcW w:w="2694" w:type="dxa"/>
+          </w:tcPr>
+          <w:p>
+            <w:pPr>
+              <w:pStyle w:val="PargrafodaLista"/>
+              <w:spacing w:line="360" w:lineRule="auto"/>
+              <w:ind w:left="0"/>
+              <w:jc w:val="both"/>
+              <w:rPr>
+                <w:szCs w:val="24"/>
+              </w:rPr>
+            </w:pPr>
+            <w:r>
+              <w:rPr>
+                <w:szCs w:val="24"/>
+              </w:rPr>
+              <w:t>Voltar</w:t>
+            </w:r>
+          </w:p>
+        </w:tc>
+        <w:tc>
+          <w:tcPr>
+            <w:tcW w:w="6378" w:type="dxa"/>
+          </w:tcPr>
+          <w:p>
+            <w:pPr>
+              <w:pStyle w:val="PargrafodaLista"/>
+              <w:spacing w:line="360" w:lineRule="auto"/>
+              <w:ind w:left="0"/>
+              <w:jc w:val="both"/>
+              <w:rPr>
+                <w:szCs w:val="24"/>
+              </w:rPr>
+            </w:pPr>
+            <w:r>
+              <w:rPr>
+                <w:szCs w:val="24"/>
+              </w:rPr>
+              <w:t>Retorna para a Tela Inicial do Sistema I01</w:t>
+            </w:r>
+          </w:p>
+        </w:tc>
+      </w:tr>
+    </w:tbl>
+    <w:p>
+      <w:pPr>
+        <w:pStyle w:val="PargrafodaLista"/>
+        <w:spacing w:after="0" w:line="360" w:lineRule="auto"/>
+        <w:ind w:left="1224"/>
+        <w:jc w:val="both"/>
+        <w:rPr>
+          <w:szCs w:val="24"/>
+        </w:rPr>
+      </w:pPr>
+    </w:p>
+    <w:p>
+      <w:pPr>
+        <w:pStyle w:val="PargrafodaLista"/>
+        <w:spacing w:after="0" w:line="360" w:lineRule="auto"/>
+        <w:ind w:left="1224"/>
+        <w:jc w:val="both"/>
+        <w:rPr>
+          <w:szCs w:val="24"/>
+        </w:rPr>
+      </w:pPr>
+    </w:p>
     <w:sectPr>
-      <w:headerReference w:type="default" r:id="rId11"/>
+      <w:headerReference w:type="default" r:id="rId12"/>
       <w:pgSz w:w="11906" w:h="16838"/>
       <w:pgMar w:top="1701" w:right="1134" w:bottom="1134" w:left="1701" w:header="709" w:footer="709" w:gutter="0"/>
       <w:cols w:space="708"/>
@@ -2556,7 +2849,7 @@
           </w:r>
           <w:proofErr w:type="gramStart"/>
           <w:r>
-            <w:t>1</w:t>
+            <w:t>2</w:t>
           </w:r>
           <w:proofErr w:type="gramEnd"/>
           <w:r>
@@ -2611,10 +2904,16 @@
             <w:t xml:space="preserve">Data: </w:t>
           </w:r>
           <w:r>
-            <w:t>21</w:t>
+            <w:t>01</w:t>
           </w:r>
           <w:r>
-            <w:t>/09/2014</w:t>
+            <w:t>/</w:t>
+          </w:r>
+          <w:r>
+            <w:t>11</w:t>
+          </w:r>
+          <w:r>
+            <w:t>/2014</w:t>
           </w:r>
         </w:p>
       </w:tc>
@@ -3406,6 +3705,92 @@
   </w:abstractNum>
   <w:abstractNum w:abstractNumId="9">
     <w:nsid w:val="73816339"/>
+    <w:multiLevelType w:val="multilevel"/>
+    <w:tmpl w:val="0416001F"/>
+    <w:lvl w:ilvl="0">
+      <w:start w:val="1"/>
+      <w:numFmt w:val="decimal"/>
+      <w:lvlText w:val="%1."/>
+      <w:lvlJc w:val="left"/>
+      <w:pPr>
+        <w:ind w:left="360" w:hanging="360"/>
+      </w:pPr>
+    </w:lvl>
+    <w:lvl w:ilvl="1">
+      <w:start w:val="1"/>
+      <w:numFmt w:val="decimal"/>
+      <w:lvlText w:val="%1.%2."/>
+      <w:lvlJc w:val="left"/>
+      <w:pPr>
+        <w:ind w:left="792" w:hanging="432"/>
+      </w:pPr>
+    </w:lvl>
+    <w:lvl w:ilvl="2">
+      <w:start w:val="1"/>
+      <w:numFmt w:val="decimal"/>
+      <w:lvlText w:val="%1.%2.%3."/>
+      <w:lvlJc w:val="left"/>
+      <w:pPr>
+        <w:ind w:left="1224" w:hanging="504"/>
+      </w:pPr>
+    </w:lvl>
+    <w:lvl w:ilvl="3">
+      <w:start w:val="1"/>
+      <w:numFmt w:val="decimal"/>
+      <w:lvlText w:val="%1.%2.%3.%4."/>
+      <w:lvlJc w:val="left"/>
+      <w:pPr>
+        <w:ind w:left="1728" w:hanging="648"/>
+      </w:pPr>
+    </w:lvl>
+    <w:lvl w:ilvl="4">
+      <w:start w:val="1"/>
+      <w:numFmt w:val="decimal"/>
+      <w:lvlText w:val="%1.%2.%3.%4.%5."/>
+      <w:lvlJc w:val="left"/>
+      <w:pPr>
+        <w:ind w:left="2232" w:hanging="792"/>
+      </w:pPr>
+    </w:lvl>
+    <w:lvl w:ilvl="5">
+      <w:start w:val="1"/>
+      <w:numFmt w:val="decimal"/>
+      <w:lvlText w:val="%1.%2.%3.%4.%5.%6."/>
+      <w:lvlJc w:val="left"/>
+      <w:pPr>
+        <w:ind w:left="2736" w:hanging="936"/>
+      </w:pPr>
+    </w:lvl>
+    <w:lvl w:ilvl="6">
+      <w:start w:val="1"/>
+      <w:numFmt w:val="decimal"/>
+      <w:lvlText w:val="%1.%2.%3.%4.%5.%6.%7."/>
+      <w:lvlJc w:val="left"/>
+      <w:pPr>
+        <w:ind w:left="3240" w:hanging="1080"/>
+      </w:pPr>
+    </w:lvl>
+    <w:lvl w:ilvl="7">
+      <w:start w:val="1"/>
+      <w:numFmt w:val="decimal"/>
+      <w:lvlText w:val="%1.%2.%3.%4.%5.%6.%7.%8."/>
+      <w:lvlJc w:val="left"/>
+      <w:pPr>
+        <w:ind w:left="3744" w:hanging="1224"/>
+      </w:pPr>
+    </w:lvl>
+    <w:lvl w:ilvl="8">
+      <w:start w:val="1"/>
+      <w:numFmt w:val="decimal"/>
+      <w:lvlText w:val="%1.%2.%3.%4.%5.%6.%7.%8.%9."/>
+      <w:lvlJc w:val="left"/>
+      <w:pPr>
+        <w:ind w:left="4320" w:hanging="1440"/>
+      </w:pPr>
+    </w:lvl>
+  </w:abstractNum>
+  <w:abstractNum w:abstractNumId="10">
+    <w:nsid w:val="787F6A40"/>
     <w:multiLevelType w:val="multilevel"/>
     <w:tmpl w:val="0416001F"/>
     <w:lvl w:ilvl="0">
@@ -3519,6 +3904,39 @@
   </w:num>
   <w:num w:numId="10">
     <w:abstractNumId w:val="0"/>
+  </w:num>
+  <w:num w:numId="11">
+    <w:abstractNumId w:val="10"/>
+  </w:num>
+  <w:num w:numId="12">
+    <w:abstractNumId w:val="7"/>
+    <w:lvlOverride w:ilvl="0">
+      <w:startOverride w:val="1"/>
+    </w:lvlOverride>
+    <w:lvlOverride w:ilvl="1">
+      <w:startOverride w:val="1"/>
+    </w:lvlOverride>
+    <w:lvlOverride w:ilvl="2">
+      <w:startOverride w:val="1"/>
+    </w:lvlOverride>
+    <w:lvlOverride w:ilvl="3">
+      <w:startOverride w:val="1"/>
+    </w:lvlOverride>
+    <w:lvlOverride w:ilvl="4">
+      <w:startOverride w:val="1"/>
+    </w:lvlOverride>
+    <w:lvlOverride w:ilvl="5">
+      <w:startOverride w:val="1"/>
+    </w:lvlOverride>
+    <w:lvlOverride w:ilvl="6">
+      <w:startOverride w:val="1"/>
+    </w:lvlOverride>
+    <w:lvlOverride w:ilvl="7">
+      <w:startOverride w:val="1"/>
+    </w:lvlOverride>
+    <w:lvlOverride w:ilvl="8">
+      <w:startOverride w:val="1"/>
+    </w:lvlOverride>
   </w:num>
 </w:numbering>
 </file>
@@ -4545,7 +4963,7 @@
 </file>
 
 <file path=customXml/itemProps1.xml><?xml version="1.0" encoding="utf-8"?>
-<ds:datastoreItem xmlns:ds="http://schemas.openxmlformats.org/officeDocument/2006/customXml" ds:itemID="{FFE78D03-CC56-4E58-9940-EF98325F1963}">
+<ds:datastoreItem xmlns:ds="http://schemas.openxmlformats.org/officeDocument/2006/customXml" ds:itemID="{DA4BDF4D-BF98-42DD-8F8E-A0F00E99048F}">
   <ds:schemaRefs>
     <ds:schemaRef ds:uri="http://schemas.openxmlformats.org/officeDocument/2006/bibliography"/>
   </ds:schemaRefs>

</xml_diff>